<commit_message>
Python Coding Cahallenges Docs Created
</commit_message>
<xml_diff>
--- a/linux/class-notes/6- Linux Bash Shell Scripting.docx
+++ b/linux/class-notes/6- Linux Bash Shell Scripting.docx
@@ -171,9 +171,6 @@
     </w:p>
     <w:p>
       <w:pPr>
-        <w:pStyle w:val="Heading3"/>
-        <w:shd w:val="clear" w:color="auto" w:fill="FFFFFF"/>
-        <w:spacing w:before="0"/>
         <w:rPr>
           <w:rFonts w:ascii="Formular" w:hAnsi="Formular"/>
           <w:color w:val="FF0000"/>
@@ -188,7 +185,7 @@
           <w:sz w:val="28"/>
           <w:szCs w:val="28"/>
         </w:rPr>
-        <w:t>Shell Scripts</w:t>
+        <w:t>Prompt:</w:t>
       </w:r>
       <w:r>
         <w:rPr>
@@ -197,18 +194,105 @@
           <w:sz w:val="28"/>
           <w:szCs w:val="28"/>
         </w:rPr>
-        <w:t>:</w:t>
-      </w:r>
-    </w:p>
-    <w:p>
-      <w:pPr>
-        <w:pStyle w:val="ListParagraph"/>
-        <w:numPr>
-          <w:ilvl w:val="0"/>
-          <w:numId w:val="1"/>
-        </w:numPr>
+        <w:t xml:space="preserve"> </w:t>
+      </w:r>
+    </w:p>
+    <w:p>
+      <w:pPr>
+        <w:rPr>
+          <w:rFonts w:ascii="Formular" w:hAnsi="Formular"/>
+          <w:color w:val="FF0000"/>
+          <w:sz w:val="24"/>
+          <w:szCs w:val="24"/>
+        </w:rPr>
+      </w:pPr>
+      <w:r>
+        <w:rPr>
+          <w:rFonts w:ascii="Formular" w:hAnsi="Formular"/>
+          <w:color w:val="212529"/>
+          <w:sz w:val="24"/>
+          <w:szCs w:val="24"/>
+          <w:shd w:val="clear" w:color="auto" w:fill="FFFFFF"/>
+        </w:rPr>
+        <w:t>B</w:t>
+      </w:r>
+      <w:r>
+        <w:rPr>
+          <w:rFonts w:ascii="Formular" w:hAnsi="Formular"/>
+          <w:color w:val="212529"/>
+          <w:sz w:val="24"/>
+          <w:szCs w:val="24"/>
+          <w:shd w:val="clear" w:color="auto" w:fill="FFFFFF"/>
+        </w:rPr>
+        <w:t>efore change prompts properties we will save our current prompt in another environment variable:</w:t>
+      </w:r>
+    </w:p>
+    <w:p>
+      <w:pPr>
+        <w:rPr>
+          <w:rFonts w:ascii="Formular" w:hAnsi="Formular"/>
+          <w:color w:val="FF0000"/>
+          <w:sz w:val="24"/>
+          <w:szCs w:val="24"/>
+        </w:rPr>
+      </w:pPr>
+      <w:r>
+        <w:rPr>
+          <w:rFonts w:ascii="Formular" w:hAnsi="Formular"/>
+          <w:color w:val="FF0000"/>
+          <w:sz w:val="24"/>
+          <w:szCs w:val="24"/>
+        </w:rPr>
+        <w:sym w:font="Wingdings" w:char="F0E0"/>
+      </w:r>
+      <w:r>
+        <w:rPr>
+          <w:rFonts w:ascii="Formular" w:eastAsia="Times New Roman" w:hAnsi="Formular" w:cs="Courier New"/>
+          <w:noProof w:val="0"/>
+          <w:color w:val="212529"/>
+          <w:sz w:val="24"/>
+          <w:szCs w:val="24"/>
+          <w:lang w:val="en-GB" w:eastAsia="en-GB"/>
+        </w:rPr>
+        <w:t>MYPROMPT=$PS1</w:t>
+      </w:r>
+    </w:p>
+    <w:p>
+      <w:pPr>
+        <w:rPr>
+          <w:rFonts w:ascii="Formular" w:eastAsia="Times New Roman" w:hAnsi="Formular" w:cs="Courier New"/>
+          <w:noProof w:val="0"/>
+          <w:color w:val="212529"/>
+          <w:sz w:val="24"/>
+          <w:szCs w:val="24"/>
+          <w:lang w:val="en-GB" w:eastAsia="en-GB"/>
+        </w:rPr>
+      </w:pPr>
+      <w:r>
+        <w:rPr>
+          <w:rFonts w:ascii="Formular" w:hAnsi="Formular"/>
+          <w:color w:val="FF0000"/>
+          <w:sz w:val="24"/>
+          <w:szCs w:val="24"/>
+        </w:rPr>
+        <w:sym w:font="Wingdings" w:char="F0E0"/>
+      </w:r>
+      <w:r>
+        <w:rPr>
+          <w:rFonts w:ascii="Formular" w:eastAsia="Times New Roman" w:hAnsi="Formular" w:cs="Courier New"/>
+          <w:noProof w:val="0"/>
+          <w:color w:val="212529"/>
+          <w:sz w:val="24"/>
+          <w:szCs w:val="24"/>
+          <w:lang w:val="en-GB" w:eastAsia="en-GB"/>
+        </w:rPr>
+        <w:t>echo $MYPROMPT</w:t>
+      </w:r>
+    </w:p>
+    <w:p>
+      <w:pPr>
         <w:shd w:val="clear" w:color="auto" w:fill="FFFFFF"/>
-        <w:spacing w:after="100" w:afterAutospacing="1" w:line="240" w:lineRule="auto"/>
+        <w:spacing w:before="100" w:beforeAutospacing="1" w:after="100" w:afterAutospacing="1" w:line="240" w:lineRule="auto"/>
         <w:rPr>
           <w:rFonts w:ascii="Formular" w:eastAsia="Times New Roman" w:hAnsi="Formular" w:cs="Times New Roman"/>
           <w:noProof w:val="0"/>
@@ -220,6 +304,15 @@
       </w:pPr>
       <w:r>
         <w:rPr>
+          <w:rFonts w:ascii="Formular" w:hAnsi="Formular"/>
+          <w:color w:val="FF0000"/>
+          <w:sz w:val="24"/>
+          <w:szCs w:val="24"/>
+        </w:rPr>
+        <w:sym w:font="Wingdings" w:char="F0E0"/>
+      </w:r>
+      <w:r>
+        <w:rPr>
           <w:rFonts w:ascii="Formular" w:eastAsia="Times New Roman" w:hAnsi="Formular" w:cs="Times New Roman"/>
           <w:noProof w:val="0"/>
           <w:color w:val="212529"/>
@@ -227,7 +320,7 @@
           <w:szCs w:val="24"/>
           <w:lang w:val="en-GB" w:eastAsia="en-GB"/>
         </w:rPr>
-        <w:t>Bash scripts often begin with</w:t>
+        <w:t>export PS1="[\t \j] "</w:t>
       </w:r>
       <w:r>
         <w:rPr>
@@ -238,7 +331,136 @@
           <w:szCs w:val="24"/>
           <w:lang w:val="en-GB" w:eastAsia="en-GB"/>
         </w:rPr>
-        <w:t>:</w:t>
+        <w:t xml:space="preserve">    </w:t>
+      </w:r>
+    </w:p>
+    <w:p>
+      <w:pPr>
+        <w:shd w:val="clear" w:color="auto" w:fill="FFFFFF"/>
+        <w:spacing w:before="100" w:beforeAutospacing="1" w:after="100" w:afterAutospacing="1" w:line="240" w:lineRule="auto"/>
+        <w:rPr>
+          <w:rFonts w:ascii="Formular" w:eastAsia="Times New Roman" w:hAnsi="Formular" w:cs="Times New Roman"/>
+          <w:noProof w:val="0"/>
+          <w:color w:val="212529"/>
+          <w:sz w:val="24"/>
+          <w:szCs w:val="24"/>
+          <w:lang w:val="en-GB" w:eastAsia="en-GB"/>
+        </w:rPr>
+      </w:pPr>
+      <w:r>
+        <w:rPr>
+          <w:rFonts w:ascii="Formular" w:eastAsia="Times New Roman" w:hAnsi="Formular" w:cs="Times New Roman"/>
+          <w:noProof w:val="0"/>
+          <w:color w:val="212529"/>
+          <w:sz w:val="24"/>
+          <w:szCs w:val="24"/>
+          <w:lang w:val="en-GB" w:eastAsia="en-GB"/>
+        </w:rPr>
+        <w:t>Displays time of day and number of running jobs</w:t>
+      </w:r>
+    </w:p>
+    <w:p>
+      <w:pPr>
+        <w:shd w:val="clear" w:color="auto" w:fill="FFFFFF"/>
+        <w:spacing w:before="100" w:beforeAutospacing="1" w:after="100" w:afterAutospacing="1" w:line="240" w:lineRule="auto"/>
+        <w:rPr>
+          <w:rFonts w:ascii="Formular" w:eastAsia="Times New Roman" w:hAnsi="Formular" w:cs="Times New Roman"/>
+          <w:noProof w:val="0"/>
+          <w:color w:val="212529"/>
+          <w:sz w:val="24"/>
+          <w:szCs w:val="24"/>
+          <w:lang w:val="en-GB" w:eastAsia="en-GB"/>
+        </w:rPr>
+      </w:pPr>
+      <w:r>
+        <w:rPr>
+          <w:rFonts w:ascii="Formular" w:hAnsi="Formular"/>
+          <w:color w:val="FF0000"/>
+          <w:sz w:val="24"/>
+          <w:szCs w:val="24"/>
+        </w:rPr>
+        <w:sym w:font="Wingdings" w:char="F0E0"/>
+      </w:r>
+      <w:r>
+        <w:rPr>
+          <w:rFonts w:ascii="Formular" w:eastAsia="Times New Roman" w:hAnsi="Formular" w:cs="Times New Roman"/>
+          <w:noProof w:val="0"/>
+          <w:color w:val="212529"/>
+          <w:sz w:val="24"/>
+          <w:szCs w:val="24"/>
+          <w:lang w:val="en-GB" w:eastAsia="en-GB"/>
+        </w:rPr>
+        <w:t>export PS1="[\</w:t>
+      </w:r>
+      <w:proofErr w:type="gramStart"/>
+      <w:r>
+        <w:rPr>
+          <w:rFonts w:ascii="Formular" w:eastAsia="Times New Roman" w:hAnsi="Formular" w:cs="Times New Roman"/>
+          <w:noProof w:val="0"/>
+          <w:color w:val="212529"/>
+          <w:sz w:val="24"/>
+          <w:szCs w:val="24"/>
+          <w:lang w:val="en-GB" w:eastAsia="en-GB"/>
+        </w:rPr>
+        <w:t>d][</w:t>
+      </w:r>
+      <w:proofErr w:type="gramEnd"/>
+      <w:r>
+        <w:rPr>
+          <w:rFonts w:ascii="Formular" w:eastAsia="Times New Roman" w:hAnsi="Formular" w:cs="Times New Roman"/>
+          <w:noProof w:val="0"/>
+          <w:color w:val="212529"/>
+          <w:sz w:val="24"/>
+          <w:szCs w:val="24"/>
+          <w:lang w:val="en-GB" w:eastAsia="en-GB"/>
+        </w:rPr>
+        <w:t>\u@\h \w] : "</w:t>
+      </w:r>
+    </w:p>
+    <w:p>
+      <w:pPr>
+        <w:shd w:val="clear" w:color="auto" w:fill="FFFFFF"/>
+        <w:spacing w:before="100" w:beforeAutospacing="1" w:after="100" w:afterAutospacing="1" w:line="240" w:lineRule="auto"/>
+        <w:rPr>
+          <w:rFonts w:ascii="Formular" w:eastAsia="Times New Roman" w:hAnsi="Formular" w:cs="Times New Roman"/>
+          <w:noProof w:val="0"/>
+          <w:color w:val="212529"/>
+          <w:sz w:val="24"/>
+          <w:szCs w:val="24"/>
+          <w:lang w:val="en-GB" w:eastAsia="en-GB"/>
+        </w:rPr>
+      </w:pPr>
+      <w:r>
+        <w:rPr>
+          <w:rFonts w:ascii="Formular" w:eastAsia="Times New Roman" w:hAnsi="Formular" w:cs="Times New Roman"/>
+          <w:noProof w:val="0"/>
+          <w:color w:val="212529"/>
+          <w:sz w:val="24"/>
+          <w:szCs w:val="24"/>
+          <w:lang w:val="en-GB" w:eastAsia="en-GB"/>
+        </w:rPr>
+        <w:t>Displays date, user name, host name and current working directory. Note that \W displays only base names of the present working directory.</w:t>
+      </w:r>
+    </w:p>
+    <w:p>
+      <w:pPr>
+        <w:rPr>
+          <w:rFonts w:ascii="Century Schoolbook" w:hAnsi="Century Schoolbook" w:cstheme="minorHAnsi"/>
+          <w:b/>
+          <w:bCs/>
+          <w:sz w:val="24"/>
+          <w:szCs w:val="24"/>
+        </w:rPr>
+      </w:pPr>
+      <w:r>
+        <w:rPr>
+          <w:rFonts w:ascii="Century Schoolbook" w:hAnsi="Century Schoolbook" w:cstheme="minorHAnsi"/>
+          <w:b/>
+          <w:bCs/>
+          <w:sz w:val="24"/>
+          <w:szCs w:val="24"/>
+        </w:rPr>
+        <w:t>EC2 instances futures can be change (color, name):</w:t>
       </w:r>
     </w:p>
     <w:p>
@@ -264,76 +486,45 @@
         </w:tabs>
         <w:spacing w:after="0" w:line="240" w:lineRule="auto"/>
         <w:rPr>
-          <w:rFonts w:ascii="Consolas" w:eastAsia="Times New Roman" w:hAnsi="Consolas" w:cs="Courier New"/>
-          <w:noProof w:val="0"/>
-          <w:color w:val="212529"/>
-          <w:sz w:val="20"/>
-          <w:szCs w:val="20"/>
-          <w:lang w:val="en-GB" w:eastAsia="en-GB"/>
-        </w:rPr>
-      </w:pPr>
-      <w:r>
-        <w:rPr>
-          <w:rFonts w:ascii="Consolas" w:eastAsia="Times New Roman" w:hAnsi="Consolas" w:cs="Courier New"/>
-          <w:noProof w:val="0"/>
-          <w:color w:val="212529"/>
-          <w:sz w:val="20"/>
-          <w:szCs w:val="20"/>
-          <w:lang w:val="en-GB" w:eastAsia="en-GB"/>
-        </w:rPr>
-        <w:t>#! /bin/bash</w:t>
-      </w:r>
-    </w:p>
-    <w:p>
-      <w:pPr>
-        <w:pStyle w:val="HTMLPreformatted"/>
-        <w:numPr>
-          <w:ilvl w:val="0"/>
-          <w:numId w:val="1"/>
-        </w:numPr>
-        <w:rPr>
-          <w:rFonts w:ascii="Consolas" w:hAnsi="Consolas"/>
-          <w:color w:val="212529"/>
-          <w:sz w:val="25"/>
-          <w:szCs w:val="25"/>
-        </w:rPr>
-      </w:pPr>
-      <w:r>
-        <w:rPr>
-          <w:rStyle w:val="HTMLCode"/>
-          <w:rFonts w:ascii="Consolas" w:hAnsi="Consolas"/>
-          <w:color w:val="212529"/>
-        </w:rPr>
-        <w:t xml:space="preserve">cat /etc/shells: </w:t>
-      </w:r>
-      <w:r>
-        <w:rPr>
-          <w:rFonts w:ascii="Formular" w:hAnsi="Formular"/>
-          <w:color w:val="212529"/>
-          <w:sz w:val="24"/>
-          <w:szCs w:val="24"/>
+          <w:rFonts w:ascii="Century Schoolbook" w:hAnsi="Century Schoolbook" w:cs="Arial"/>
+          <w:color w:val="1D1C1D"/>
+          <w:sz w:val="23"/>
+          <w:szCs w:val="23"/>
           <w:shd w:val="clear" w:color="auto" w:fill="FFFFFF"/>
         </w:rPr>
-        <w:t>G</w:t>
-      </w:r>
-      <w:r>
-        <w:rPr>
-          <w:rFonts w:ascii="Formular" w:hAnsi="Formular"/>
-          <w:color w:val="212529"/>
-          <w:sz w:val="24"/>
-          <w:szCs w:val="24"/>
+      </w:pPr>
+      <w:r>
+        <w:rPr>
+          <w:rFonts w:ascii="Century Schoolbook" w:hAnsi="Century Schoolbook" w:cs="Arial"/>
+          <w:color w:val="1D1C1D"/>
+          <w:sz w:val="23"/>
+          <w:szCs w:val="23"/>
           <w:shd w:val="clear" w:color="auto" w:fill="FFFFFF"/>
         </w:rPr>
-        <w:t>ives an overview of known shells on a Linux system</w:t>
-      </w:r>
-    </w:p>
-    <w:p>
-      <w:pPr>
-        <w:pStyle w:val="ListParagraph"/>
-        <w:numPr>
-          <w:ilvl w:val="0"/>
-          <w:numId w:val="1"/>
-        </w:numPr>
+        <w:t>export PS1="\[\033[1;31m\]\u@my-linux \[\033[1;37m\]\W: \$ "</w:t>
+      </w:r>
+      <w:r>
+        <w:rPr>
+          <w:rFonts w:ascii="Century Schoolbook" w:hAnsi="Century Schoolbook" w:cs="Arial"/>
+          <w:color w:val="1D1C1D"/>
+          <w:sz w:val="23"/>
+          <w:szCs w:val="23"/>
+        </w:rPr>
+        <w:br/>
+      </w:r>
+      <w:r>
+        <w:rPr>
+          <w:rFonts w:ascii="Century Schoolbook" w:hAnsi="Century Schoolbook" w:cs="Arial"/>
+          <w:color w:val="1D1C1D"/>
+          <w:sz w:val="23"/>
+          <w:szCs w:val="23"/>
+          <w:shd w:val="clear" w:color="auto" w:fill="FFFFFF"/>
+        </w:rPr>
+        <w:t>export PS1="\[\033[1;32m\]\u@my-ubuntu \[\033[1;37m\]\W: \$ "</w:t>
+      </w:r>
+    </w:p>
+    <w:p>
+      <w:pPr>
         <w:tabs>
           <w:tab w:val="left" w:pos="916"/>
           <w:tab w:val="left" w:pos="1832"/>
@@ -354,100 +545,72 @@
         </w:tabs>
         <w:spacing w:after="0" w:line="240" w:lineRule="auto"/>
         <w:rPr>
-          <w:rFonts w:ascii="Consolas" w:eastAsia="Times New Roman" w:hAnsi="Consolas" w:cs="Courier New"/>
-          <w:noProof w:val="0"/>
-          <w:color w:val="212529"/>
-          <w:sz w:val="24"/>
-          <w:szCs w:val="24"/>
-          <w:lang w:val="en-GB" w:eastAsia="en-GB"/>
-        </w:rPr>
-      </w:pPr>
-      <w:r>
+          <w:rFonts w:ascii="Century Schoolbook" w:eastAsia="Times New Roman" w:hAnsi="Century Schoolbook" w:cstheme="minorHAnsi"/>
+          <w:color w:val="212529"/>
+          <w:sz w:val="24"/>
+          <w:szCs w:val="24"/>
+          <w:lang w:eastAsia="en-GB"/>
+        </w:rPr>
+      </w:pPr>
+    </w:p>
+    <w:p>
+      <w:pPr>
+        <w:pStyle w:val="Heading3"/>
+        <w:shd w:val="clear" w:color="auto" w:fill="FFFFFF"/>
+        <w:spacing w:before="0"/>
         <w:rPr>
           <w:rFonts w:ascii="Formular" w:hAnsi="Formular"/>
-          <w:color w:val="212529"/>
-          <w:sz w:val="24"/>
-          <w:szCs w:val="24"/>
-          <w:shd w:val="clear" w:color="auto" w:fill="FFFFFF"/>
-        </w:rPr>
-        <w:t>D</w:t>
-      </w:r>
+          <w:color w:val="FF0000"/>
+          <w:sz w:val="28"/>
+          <w:szCs w:val="28"/>
+        </w:rPr>
+      </w:pPr>
       <w:r>
         <w:rPr>
           <w:rFonts w:ascii="Formular" w:hAnsi="Formular"/>
-          <w:color w:val="212529"/>
-          <w:sz w:val="24"/>
-          <w:szCs w:val="24"/>
-          <w:shd w:val="clear" w:color="auto" w:fill="FFFFFF"/>
-        </w:rPr>
-        <w:t>efault shell is set in the /etc/passwd file.</w:t>
-      </w:r>
-    </w:p>
-    <w:p>
-      <w:pPr>
-        <w:pStyle w:val="HTMLPreformatted"/>
-        <w:numPr>
-          <w:ilvl w:val="0"/>
-          <w:numId w:val="1"/>
-        </w:numPr>
-        <w:rPr>
-          <w:rFonts w:ascii="Consolas" w:hAnsi="Consolas"/>
-          <w:color w:val="212529"/>
-        </w:rPr>
-      </w:pPr>
-      <w:r>
-        <w:rPr>
-          <w:rFonts w:ascii="Consolas" w:hAnsi="Consolas"/>
-          <w:color w:val="212529"/>
-        </w:rPr>
-        <w:t>$ which bash</w:t>
-      </w:r>
-    </w:p>
-    <w:p>
-      <w:pPr>
-        <w:pStyle w:val="HTMLPreformatted"/>
-        <w:numPr>
-          <w:ilvl w:val="0"/>
-          <w:numId w:val="1"/>
-        </w:numPr>
-        <w:rPr>
-          <w:rFonts w:ascii="Consolas" w:hAnsi="Consolas"/>
-          <w:color w:val="212529"/>
-        </w:rPr>
-      </w:pPr>
-      <w:proofErr w:type="gramStart"/>
-      <w:r>
-        <w:rPr>
-          <w:rFonts w:ascii="Consolas" w:hAnsi="Consolas"/>
-          <w:color w:val="212529"/>
-        </w:rPr>
-        <w:t>find .</w:t>
-      </w:r>
-      <w:proofErr w:type="gramEnd"/>
-      <w:r>
-        <w:rPr>
-          <w:rFonts w:ascii="Consolas" w:hAnsi="Consolas"/>
-          <w:color w:val="212529"/>
-        </w:rPr>
-        <w:t xml:space="preserve">/ </w:t>
-      </w:r>
-      <w:proofErr w:type="spellStart"/>
-      <w:r>
-        <w:rPr>
-          <w:rFonts w:ascii="Consolas" w:hAnsi="Consolas"/>
-          <w:color w:val="212529"/>
-        </w:rPr>
-        <w:t>name_of_your_bash</w:t>
-      </w:r>
-      <w:proofErr w:type="spellEnd"/>
-    </w:p>
-    <w:p>
-      <w:pPr>
-        <w:pStyle w:val="ListParagraph"/>
-        <w:numPr>
-          <w:ilvl w:val="0"/>
-          <w:numId w:val="1"/>
-        </w:numPr>
+          <w:color w:val="FF0000"/>
+          <w:sz w:val="28"/>
+          <w:szCs w:val="28"/>
+        </w:rPr>
+        <w:t>Shell Scripts</w:t>
+      </w:r>
+      <w:r>
+        <w:rPr>
+          <w:rFonts w:ascii="Formular" w:hAnsi="Formular"/>
+          <w:color w:val="FF0000"/>
+          <w:sz w:val="28"/>
+          <w:szCs w:val="28"/>
+        </w:rPr>
+        <w:t>:</w:t>
+      </w:r>
+    </w:p>
+    <w:p>
+      <w:pPr>
+        <w:shd w:val="clear" w:color="auto" w:fill="FFFFFF"/>
+        <w:spacing w:after="100" w:afterAutospacing="1" w:line="240" w:lineRule="auto"/>
+        <w:rPr>
+          <w:rFonts w:ascii="Formular" w:eastAsia="Times New Roman" w:hAnsi="Formular" w:cs="Times New Roman"/>
+          <w:noProof w:val="0"/>
+          <w:color w:val="212529"/>
+          <w:sz w:val="24"/>
+          <w:szCs w:val="24"/>
+          <w:lang w:val="en-GB" w:eastAsia="en-GB"/>
+        </w:rPr>
+      </w:pPr>
+      <w:r>
+        <w:rPr>
+          <w:rFonts w:ascii="Formular" w:eastAsia="Times New Roman" w:hAnsi="Formular" w:cs="Times New Roman"/>
+          <w:noProof w:val="0"/>
+          <w:color w:val="212529"/>
+          <w:sz w:val="24"/>
+          <w:szCs w:val="24"/>
+          <w:lang w:val="en-GB" w:eastAsia="en-GB"/>
+        </w:rPr>
+        <w:t>Bash scripts often begin with:</w:t>
+      </w:r>
+    </w:p>
+    <w:p>
+      <w:pPr>
         <w:tabs>
           <w:tab w:val="left" w:pos="916"/>
           <w:tab w:val="left" w:pos="1832"/>
@@ -468,68 +631,94 @@
         </w:tabs>
         <w:spacing w:after="0" w:line="240" w:lineRule="auto"/>
         <w:rPr>
-          <w:rFonts w:ascii="Consolas" w:eastAsia="Times New Roman" w:hAnsi="Consolas" w:cs="Courier New"/>
-          <w:noProof w:val="0"/>
-          <w:color w:val="212529"/>
-          <w:sz w:val="24"/>
-          <w:szCs w:val="24"/>
-          <w:lang w:val="en-GB" w:eastAsia="en-GB"/>
-        </w:rPr>
-      </w:pPr>
-    </w:p>
-    <w:p>
-      <w:pPr>
-        <w:pStyle w:val="ListParagraph"/>
-      </w:pPr>
-    </w:p>
-    <w:p>
-      <w:pPr>
-        <w:rPr>
+          <w:rFonts w:ascii="Formular" w:eastAsia="Times New Roman" w:hAnsi="Formular" w:cs="Courier New"/>
+          <w:noProof w:val="0"/>
+          <w:color w:val="212529"/>
+          <w:sz w:val="24"/>
+          <w:szCs w:val="24"/>
+          <w:lang w:val="en-GB" w:eastAsia="en-GB"/>
+        </w:rPr>
+      </w:pPr>
+      <w:r>
+        <w:rPr>
+          <w:rFonts w:ascii="Formular" w:eastAsia="Times New Roman" w:hAnsi="Formular" w:cs="Courier New"/>
+          <w:noProof w:val="0"/>
+          <w:color w:val="212529"/>
+          <w:sz w:val="24"/>
+          <w:szCs w:val="24"/>
+          <w:lang w:val="en-GB" w:eastAsia="en-GB"/>
+        </w:rPr>
+        <w:t>#! /bin/bash</w:t>
+      </w:r>
+    </w:p>
+    <w:p>
+      <w:pPr>
+        <w:pStyle w:val="HTMLPreformatted"/>
+        <w:rPr>
+          <w:rStyle w:val="HTMLCode"/>
           <w:rFonts w:ascii="Formular" w:hAnsi="Formular"/>
-          <w:color w:val="FF0000"/>
-          <w:sz w:val="28"/>
-          <w:szCs w:val="28"/>
-        </w:rPr>
-      </w:pPr>
-      <w:r>
-        <w:rPr>
+          <w:color w:val="212529"/>
+          <w:sz w:val="24"/>
+          <w:szCs w:val="24"/>
+        </w:rPr>
+      </w:pPr>
+      <w:r>
+        <w:rPr>
+          <w:rStyle w:val="HTMLCode"/>
           <w:rFonts w:ascii="Formular" w:hAnsi="Formular"/>
-          <w:color w:val="FF0000"/>
-          <w:sz w:val="28"/>
-          <w:szCs w:val="28"/>
-        </w:rPr>
-        <w:t>Prompt:</w:t>
-      </w:r>
-    </w:p>
-    <w:p>
-      <w:pPr>
-        <w:pStyle w:val="ListParagraph"/>
-        <w:numPr>
-          <w:ilvl w:val="0"/>
-          <w:numId w:val="2"/>
-        </w:numPr>
-        <w:rPr>
-          <w:rFonts w:ascii="Century Schoolbook" w:hAnsi="Century Schoolbook" w:cstheme="minorHAnsi"/>
-          <w:b/>
-          <w:bCs/>
-          <w:sz w:val="24"/>
-          <w:szCs w:val="24"/>
-        </w:rPr>
-      </w:pPr>
-      <w:r>
-        <w:rPr>
-          <w:rFonts w:ascii="Century Schoolbook" w:hAnsi="Century Schoolbook" w:cstheme="minorHAnsi"/>
-          <w:b/>
-          <w:bCs/>
-          <w:sz w:val="24"/>
-          <w:szCs w:val="24"/>
-        </w:rPr>
-        <w:t>EC2 instances futures can be change (color, name):</w:t>
-      </w:r>
-    </w:p>
-    <w:p>
-      <w:pPr>
-        <w:pStyle w:val="ListParagraph"/>
+          <w:color w:val="212529"/>
+          <w:sz w:val="24"/>
+          <w:szCs w:val="24"/>
+        </w:rPr>
+        <w:t>cat /etc/shells</w:t>
+      </w:r>
+    </w:p>
+    <w:p>
+      <w:pPr>
+        <w:pStyle w:val="HTMLPreformatted"/>
+        <w:rPr>
+          <w:rFonts w:ascii="Formular" w:hAnsi="Formular"/>
+          <w:color w:val="212529"/>
+          <w:sz w:val="24"/>
+          <w:szCs w:val="24"/>
+          <w:shd w:val="clear" w:color="auto" w:fill="FFFFFF"/>
+        </w:rPr>
+      </w:pPr>
+    </w:p>
+    <w:p>
+      <w:pPr>
+        <w:pStyle w:val="HTMLPreformatted"/>
+        <w:rPr>
+          <w:rFonts w:ascii="Formular" w:hAnsi="Formular"/>
+          <w:color w:val="212529"/>
+          <w:sz w:val="24"/>
+          <w:szCs w:val="24"/>
+          <w:shd w:val="clear" w:color="auto" w:fill="FFFFFF"/>
+        </w:rPr>
+      </w:pPr>
+      <w:r>
+        <w:rPr>
+          <w:rFonts w:ascii="Formular" w:hAnsi="Formular"/>
+          <w:color w:val="212529"/>
+          <w:sz w:val="24"/>
+          <w:szCs w:val="24"/>
+          <w:shd w:val="clear" w:color="auto" w:fill="FFFFFF"/>
+        </w:rPr>
+        <w:t>G</w:t>
+      </w:r>
+      <w:r>
+        <w:rPr>
+          <w:rFonts w:ascii="Formular" w:hAnsi="Formular"/>
+          <w:color w:val="212529"/>
+          <w:sz w:val="24"/>
+          <w:szCs w:val="24"/>
+          <w:shd w:val="clear" w:color="auto" w:fill="FFFFFF"/>
+        </w:rPr>
+        <w:t>ives an overview of known shells on a Linux system</w:t>
+      </w:r>
+    </w:p>
+    <w:p>
+      <w:pPr>
         <w:tabs>
           <w:tab w:val="left" w:pos="916"/>
           <w:tab w:val="left" w:pos="1832"/>
@@ -550,6 +739,1804 @@
         </w:tabs>
         <w:spacing w:after="0" w:line="240" w:lineRule="auto"/>
         <w:rPr>
+          <w:rFonts w:ascii="Formular" w:hAnsi="Formular"/>
+          <w:color w:val="212529"/>
+          <w:sz w:val="24"/>
+          <w:szCs w:val="24"/>
+          <w:shd w:val="clear" w:color="auto" w:fill="FFFFFF"/>
+        </w:rPr>
+      </w:pPr>
+      <w:r>
+        <w:rPr>
+          <w:rFonts w:ascii="Formular" w:hAnsi="Formular"/>
+          <w:color w:val="212529"/>
+          <w:sz w:val="24"/>
+          <w:szCs w:val="24"/>
+          <w:shd w:val="clear" w:color="auto" w:fill="FFFFFF"/>
+        </w:rPr>
+        <w:t xml:space="preserve">Default shell is set in the </w:t>
+      </w:r>
+      <w:r>
+        <w:rPr>
+          <w:rFonts w:ascii="Formular" w:hAnsi="Formular"/>
+          <w:b/>
+          <w:bCs/>
+          <w:color w:val="212529"/>
+          <w:sz w:val="24"/>
+          <w:szCs w:val="24"/>
+          <w:shd w:val="clear" w:color="auto" w:fill="FFFFFF"/>
+        </w:rPr>
+        <w:t>/etc/passwd</w:t>
+      </w:r>
+      <w:r>
+        <w:rPr>
+          <w:rFonts w:ascii="Formular" w:hAnsi="Formular"/>
+          <w:color w:val="212529"/>
+          <w:sz w:val="24"/>
+          <w:szCs w:val="24"/>
+          <w:shd w:val="clear" w:color="auto" w:fill="FFFFFF"/>
+        </w:rPr>
+        <w:t xml:space="preserve"> file.</w:t>
+      </w:r>
+    </w:p>
+    <w:p>
+      <w:pPr>
+        <w:tabs>
+          <w:tab w:val="left" w:pos="916"/>
+          <w:tab w:val="left" w:pos="1832"/>
+          <w:tab w:val="left" w:pos="2748"/>
+          <w:tab w:val="left" w:pos="3664"/>
+          <w:tab w:val="left" w:pos="4580"/>
+          <w:tab w:val="left" w:pos="5496"/>
+          <w:tab w:val="left" w:pos="6412"/>
+          <w:tab w:val="left" w:pos="7328"/>
+          <w:tab w:val="left" w:pos="8244"/>
+          <w:tab w:val="left" w:pos="9160"/>
+          <w:tab w:val="left" w:pos="10076"/>
+          <w:tab w:val="left" w:pos="10992"/>
+          <w:tab w:val="left" w:pos="11908"/>
+          <w:tab w:val="left" w:pos="12824"/>
+          <w:tab w:val="left" w:pos="13740"/>
+          <w:tab w:val="left" w:pos="14656"/>
+        </w:tabs>
+        <w:spacing w:after="0" w:line="240" w:lineRule="auto"/>
+        <w:rPr>
+          <w:rFonts w:ascii="Consolas" w:eastAsia="Times New Roman" w:hAnsi="Consolas" w:cs="Courier New"/>
+          <w:noProof w:val="0"/>
+          <w:color w:val="212529"/>
+          <w:sz w:val="24"/>
+          <w:szCs w:val="24"/>
+          <w:lang w:val="en-GB" w:eastAsia="en-GB"/>
+        </w:rPr>
+      </w:pPr>
+    </w:p>
+    <w:p>
+      <w:pPr>
+        <w:pStyle w:val="HTMLPreformatted"/>
+        <w:rPr>
+          <w:rFonts w:ascii="Consolas" w:hAnsi="Consolas"/>
+          <w:color w:val="212529"/>
+          <w:sz w:val="22"/>
+          <w:szCs w:val="22"/>
+        </w:rPr>
+      </w:pPr>
+      <w:r>
+        <w:rPr>
+          <w:rFonts w:ascii="Consolas" w:hAnsi="Consolas"/>
+          <w:color w:val="212529"/>
+          <w:sz w:val="22"/>
+          <w:szCs w:val="22"/>
+        </w:rPr>
+        <w:t>$ which bash</w:t>
+      </w:r>
+    </w:p>
+    <w:p>
+      <w:pPr>
+        <w:pStyle w:val="HTMLPreformatted"/>
+        <w:rPr>
+          <w:rFonts w:ascii="Consolas" w:hAnsi="Consolas"/>
+          <w:color w:val="212529"/>
+          <w:sz w:val="22"/>
+          <w:szCs w:val="22"/>
+        </w:rPr>
+      </w:pPr>
+      <w:proofErr w:type="gramStart"/>
+      <w:r>
+        <w:rPr>
+          <w:rFonts w:ascii="Consolas" w:hAnsi="Consolas"/>
+          <w:color w:val="212529"/>
+          <w:sz w:val="22"/>
+          <w:szCs w:val="22"/>
+        </w:rPr>
+        <w:t>find .</w:t>
+      </w:r>
+      <w:proofErr w:type="gramEnd"/>
+      <w:r>
+        <w:rPr>
+          <w:rFonts w:ascii="Consolas" w:hAnsi="Consolas"/>
+          <w:color w:val="212529"/>
+          <w:sz w:val="22"/>
+          <w:szCs w:val="22"/>
+        </w:rPr>
+        <w:t xml:space="preserve">/ </w:t>
+      </w:r>
+      <w:proofErr w:type="spellStart"/>
+      <w:r>
+        <w:rPr>
+          <w:rFonts w:ascii="Consolas" w:hAnsi="Consolas"/>
+          <w:color w:val="212529"/>
+          <w:sz w:val="22"/>
+          <w:szCs w:val="22"/>
+        </w:rPr>
+        <w:t>name_of_your_bash</w:t>
+      </w:r>
+      <w:proofErr w:type="spellEnd"/>
+    </w:p>
+    <w:p>
+      <w:pPr>
+        <w:pStyle w:val="HTMLPreformatted"/>
+        <w:rPr>
+          <w:rFonts w:ascii="Consolas" w:hAnsi="Consolas"/>
+          <w:color w:val="212529"/>
+        </w:rPr>
+      </w:pPr>
+    </w:p>
+    <w:p>
+      <w:pPr>
+        <w:pStyle w:val="Heading3"/>
+        <w:shd w:val="clear" w:color="auto" w:fill="FFFFFF"/>
+        <w:spacing w:before="0"/>
+        <w:rPr>
+          <w:rFonts w:ascii="Formular" w:hAnsi="Formular"/>
+          <w:color w:val="FF0000"/>
+          <w:sz w:val="28"/>
+          <w:szCs w:val="28"/>
+        </w:rPr>
+      </w:pPr>
+      <w:r>
+        <w:rPr>
+          <w:rFonts w:ascii="Formular" w:hAnsi="Formular"/>
+          <w:color w:val="FF0000"/>
+          <w:sz w:val="28"/>
+          <w:szCs w:val="28"/>
+        </w:rPr>
+        <w:t>Script File Execution</w:t>
+      </w:r>
+    </w:p>
+    <w:p>
+      <w:pPr>
+        <w:shd w:val="clear" w:color="auto" w:fill="FFFFFF"/>
+        <w:spacing w:after="100" w:afterAutospacing="1" w:line="240" w:lineRule="auto"/>
+        <w:rPr>
+          <w:rFonts w:ascii="Formular" w:eastAsia="Times New Roman" w:hAnsi="Formular" w:cs="Times New Roman"/>
+          <w:noProof w:val="0"/>
+          <w:color w:val="212529"/>
+          <w:sz w:val="24"/>
+          <w:szCs w:val="24"/>
+          <w:lang w:val="en-GB" w:eastAsia="en-GB"/>
+        </w:rPr>
+      </w:pPr>
+      <w:r>
+        <w:rPr>
+          <w:rFonts w:ascii="Formular" w:eastAsia="Times New Roman" w:hAnsi="Formular" w:cs="Times New Roman"/>
+          <w:noProof w:val="0"/>
+          <w:color w:val="212529"/>
+          <w:sz w:val="24"/>
+          <w:szCs w:val="24"/>
+          <w:lang w:val="en-GB" w:eastAsia="en-GB"/>
+        </w:rPr>
+        <w:t>C</w:t>
+      </w:r>
+      <w:r>
+        <w:rPr>
+          <w:rFonts w:ascii="Formular" w:eastAsia="Times New Roman" w:hAnsi="Formular" w:cs="Times New Roman"/>
+          <w:noProof w:val="0"/>
+          <w:color w:val="212529"/>
+          <w:sz w:val="24"/>
+          <w:szCs w:val="24"/>
+          <w:lang w:val="en-GB" w:eastAsia="en-GB"/>
+        </w:rPr>
+        <w:t xml:space="preserve">reate a new </w:t>
+      </w:r>
+      <w:r>
+        <w:rPr>
+          <w:rFonts w:ascii="Formular" w:eastAsia="Times New Roman" w:hAnsi="Formular" w:cs="Times New Roman"/>
+          <w:noProof w:val="0"/>
+          <w:color w:val="212529"/>
+          <w:sz w:val="24"/>
+          <w:szCs w:val="24"/>
+          <w:lang w:val="en-GB" w:eastAsia="en-GB"/>
+        </w:rPr>
+        <w:t xml:space="preserve">script </w:t>
+      </w:r>
+      <w:r>
+        <w:rPr>
+          <w:rFonts w:ascii="Formular" w:eastAsia="Times New Roman" w:hAnsi="Formular" w:cs="Times New Roman"/>
+          <w:noProof w:val="0"/>
+          <w:color w:val="212529"/>
+          <w:sz w:val="24"/>
+          <w:szCs w:val="24"/>
+          <w:lang w:val="en-GB" w:eastAsia="en-GB"/>
+        </w:rPr>
+        <w:t>file named hello-world.sh containing the below code:</w:t>
+      </w:r>
+    </w:p>
+    <w:p>
+      <w:pPr>
+        <w:tabs>
+          <w:tab w:val="left" w:pos="916"/>
+          <w:tab w:val="left" w:pos="1832"/>
+          <w:tab w:val="left" w:pos="2748"/>
+          <w:tab w:val="left" w:pos="3664"/>
+          <w:tab w:val="left" w:pos="4580"/>
+          <w:tab w:val="left" w:pos="5496"/>
+          <w:tab w:val="left" w:pos="6412"/>
+          <w:tab w:val="left" w:pos="7328"/>
+          <w:tab w:val="left" w:pos="8244"/>
+          <w:tab w:val="left" w:pos="9160"/>
+          <w:tab w:val="left" w:pos="10076"/>
+          <w:tab w:val="left" w:pos="10992"/>
+          <w:tab w:val="left" w:pos="11908"/>
+          <w:tab w:val="left" w:pos="12824"/>
+          <w:tab w:val="left" w:pos="13740"/>
+          <w:tab w:val="left" w:pos="14656"/>
+        </w:tabs>
+        <w:spacing w:after="0" w:line="240" w:lineRule="auto"/>
+        <w:rPr>
+          <w:rFonts w:ascii="Consolas" w:eastAsia="Times New Roman" w:hAnsi="Consolas" w:cs="Courier New"/>
+          <w:noProof w:val="0"/>
+          <w:color w:val="212529"/>
+          <w:lang w:val="en-GB" w:eastAsia="en-GB"/>
+        </w:rPr>
+      </w:pPr>
+      <w:proofErr w:type="gramStart"/>
+      <w:r>
+        <w:rPr>
+          <w:rFonts w:ascii="Consolas" w:eastAsia="Times New Roman" w:hAnsi="Consolas" w:cs="Courier New"/>
+          <w:noProof w:val="0"/>
+          <w:color w:val="212529"/>
+          <w:lang w:val="en-GB" w:eastAsia="en-GB"/>
+        </w:rPr>
+        <w:t>#!/</w:t>
+      </w:r>
+      <w:proofErr w:type="gramEnd"/>
+      <w:r>
+        <w:rPr>
+          <w:rFonts w:ascii="Consolas" w:eastAsia="Times New Roman" w:hAnsi="Consolas" w:cs="Courier New"/>
+          <w:noProof w:val="0"/>
+          <w:color w:val="212529"/>
+          <w:lang w:val="en-GB" w:eastAsia="en-GB"/>
+        </w:rPr>
+        <w:t>bin/bash</w:t>
+      </w:r>
+    </w:p>
+    <w:p>
+      <w:pPr>
+        <w:tabs>
+          <w:tab w:val="left" w:pos="916"/>
+          <w:tab w:val="left" w:pos="1832"/>
+          <w:tab w:val="left" w:pos="2748"/>
+          <w:tab w:val="left" w:pos="3664"/>
+          <w:tab w:val="left" w:pos="4580"/>
+          <w:tab w:val="left" w:pos="5496"/>
+          <w:tab w:val="left" w:pos="6412"/>
+          <w:tab w:val="left" w:pos="7328"/>
+          <w:tab w:val="left" w:pos="8244"/>
+          <w:tab w:val="left" w:pos="9160"/>
+          <w:tab w:val="left" w:pos="10076"/>
+          <w:tab w:val="left" w:pos="10992"/>
+          <w:tab w:val="left" w:pos="11908"/>
+          <w:tab w:val="left" w:pos="12824"/>
+          <w:tab w:val="left" w:pos="13740"/>
+          <w:tab w:val="left" w:pos="14656"/>
+        </w:tabs>
+        <w:spacing w:after="0" w:line="240" w:lineRule="auto"/>
+        <w:rPr>
+          <w:rFonts w:ascii="Consolas" w:eastAsia="Times New Roman" w:hAnsi="Consolas" w:cs="Courier New"/>
+          <w:noProof w:val="0"/>
+          <w:color w:val="212529"/>
+          <w:lang w:val="en-GB" w:eastAsia="en-GB"/>
+        </w:rPr>
+      </w:pPr>
+      <w:r>
+        <w:rPr>
+          <w:rFonts w:ascii="Consolas" w:eastAsia="Times New Roman" w:hAnsi="Consolas" w:cs="Courier New"/>
+          <w:noProof w:val="0"/>
+          <w:color w:val="212529"/>
+          <w:lang w:val="en-GB" w:eastAsia="en-GB"/>
+        </w:rPr>
+        <w:t>echo “Hello World”</w:t>
+      </w:r>
+    </w:p>
+    <w:p>
+      <w:pPr>
+        <w:tabs>
+          <w:tab w:val="left" w:pos="916"/>
+          <w:tab w:val="left" w:pos="1832"/>
+          <w:tab w:val="left" w:pos="2748"/>
+          <w:tab w:val="left" w:pos="3664"/>
+          <w:tab w:val="left" w:pos="4580"/>
+          <w:tab w:val="left" w:pos="5496"/>
+          <w:tab w:val="left" w:pos="6412"/>
+          <w:tab w:val="left" w:pos="7328"/>
+          <w:tab w:val="left" w:pos="8244"/>
+          <w:tab w:val="left" w:pos="9160"/>
+          <w:tab w:val="left" w:pos="10076"/>
+          <w:tab w:val="left" w:pos="10992"/>
+          <w:tab w:val="left" w:pos="11908"/>
+          <w:tab w:val="left" w:pos="12824"/>
+          <w:tab w:val="left" w:pos="13740"/>
+          <w:tab w:val="left" w:pos="14656"/>
+        </w:tabs>
+        <w:spacing w:after="0" w:line="240" w:lineRule="auto"/>
+        <w:rPr>
+          <w:rFonts w:ascii="Consolas" w:eastAsia="Times New Roman" w:hAnsi="Consolas" w:cs="Courier New"/>
+          <w:noProof w:val="0"/>
+          <w:color w:val="212529"/>
+          <w:sz w:val="20"/>
+          <w:szCs w:val="20"/>
+          <w:lang w:val="en-GB" w:eastAsia="en-GB"/>
+        </w:rPr>
+      </w:pPr>
+    </w:p>
+    <w:p>
+      <w:pPr>
+        <w:shd w:val="clear" w:color="auto" w:fill="FFFFFF"/>
+        <w:spacing w:after="100" w:afterAutospacing="1" w:line="240" w:lineRule="auto"/>
+        <w:contextualSpacing/>
+        <w:rPr>
+          <w:rFonts w:ascii="Formular" w:eastAsia="Times New Roman" w:hAnsi="Formular" w:cs="Times New Roman"/>
+          <w:noProof w:val="0"/>
+          <w:color w:val="212529"/>
+          <w:sz w:val="24"/>
+          <w:szCs w:val="24"/>
+          <w:lang w:val="en-GB" w:eastAsia="en-GB"/>
+        </w:rPr>
+      </w:pPr>
+      <w:r>
+        <w:rPr>
+          <w:rFonts w:ascii="Formular" w:eastAsia="Times New Roman" w:hAnsi="Formular" w:cs="Times New Roman"/>
+          <w:noProof w:val="0"/>
+          <w:color w:val="212529"/>
+          <w:sz w:val="24"/>
+          <w:szCs w:val="24"/>
+          <w:lang w:val="en-GB" w:eastAsia="en-GB"/>
+        </w:rPr>
+        <w:t>M</w:t>
+      </w:r>
+      <w:r>
+        <w:rPr>
+          <w:rFonts w:ascii="Formular" w:eastAsia="Times New Roman" w:hAnsi="Formular" w:cs="Times New Roman"/>
+          <w:noProof w:val="0"/>
+          <w:color w:val="212529"/>
+          <w:sz w:val="24"/>
+          <w:szCs w:val="24"/>
+          <w:lang w:val="en-GB" w:eastAsia="en-GB"/>
+        </w:rPr>
+        <w:t xml:space="preserve">ake your script executable with the </w:t>
+      </w:r>
+      <w:proofErr w:type="spellStart"/>
+      <w:r>
+        <w:rPr>
+          <w:rFonts w:ascii="Formular" w:eastAsia="Times New Roman" w:hAnsi="Formular" w:cs="Times New Roman"/>
+          <w:noProof w:val="0"/>
+          <w:color w:val="212529"/>
+          <w:sz w:val="24"/>
+          <w:szCs w:val="24"/>
+          <w:lang w:val="en-GB" w:eastAsia="en-GB"/>
+        </w:rPr>
+        <w:t>chmod</w:t>
+      </w:r>
+      <w:proofErr w:type="spellEnd"/>
+      <w:r>
+        <w:rPr>
+          <w:rFonts w:ascii="Formular" w:eastAsia="Times New Roman" w:hAnsi="Formular" w:cs="Times New Roman"/>
+          <w:noProof w:val="0"/>
+          <w:color w:val="212529"/>
+          <w:sz w:val="24"/>
+          <w:szCs w:val="24"/>
+          <w:lang w:val="en-GB" w:eastAsia="en-GB"/>
+        </w:rPr>
+        <w:t xml:space="preserve"> command and execute it </w:t>
+      </w:r>
+    </w:p>
+    <w:p>
+      <w:pPr>
+        <w:tabs>
+          <w:tab w:val="left" w:pos="916"/>
+          <w:tab w:val="left" w:pos="1832"/>
+          <w:tab w:val="left" w:pos="2748"/>
+          <w:tab w:val="left" w:pos="3664"/>
+          <w:tab w:val="left" w:pos="4580"/>
+          <w:tab w:val="left" w:pos="5496"/>
+          <w:tab w:val="left" w:pos="6412"/>
+          <w:tab w:val="left" w:pos="7328"/>
+          <w:tab w:val="left" w:pos="8244"/>
+          <w:tab w:val="left" w:pos="9160"/>
+          <w:tab w:val="left" w:pos="10076"/>
+          <w:tab w:val="left" w:pos="10992"/>
+          <w:tab w:val="left" w:pos="11908"/>
+          <w:tab w:val="left" w:pos="12824"/>
+          <w:tab w:val="left" w:pos="13740"/>
+          <w:tab w:val="left" w:pos="14656"/>
+        </w:tabs>
+        <w:spacing w:after="0" w:line="240" w:lineRule="auto"/>
+        <w:contextualSpacing/>
+        <w:rPr>
+          <w:rFonts w:ascii="Consolas" w:eastAsia="Times New Roman" w:hAnsi="Consolas" w:cs="Courier New"/>
+          <w:noProof w:val="0"/>
+          <w:color w:val="212529"/>
+          <w:lang w:val="en-GB" w:eastAsia="en-GB"/>
+        </w:rPr>
+      </w:pPr>
+      <w:proofErr w:type="spellStart"/>
+      <w:r>
+        <w:rPr>
+          <w:rFonts w:ascii="Consolas" w:eastAsia="Times New Roman" w:hAnsi="Consolas" w:cs="Courier New"/>
+          <w:noProof w:val="0"/>
+          <w:color w:val="212529"/>
+          <w:lang w:val="en-GB" w:eastAsia="en-GB"/>
+        </w:rPr>
+        <w:t>chmod</w:t>
+      </w:r>
+      <w:proofErr w:type="spellEnd"/>
+      <w:r>
+        <w:rPr>
+          <w:rFonts w:ascii="Consolas" w:eastAsia="Times New Roman" w:hAnsi="Consolas" w:cs="Courier New"/>
+          <w:noProof w:val="0"/>
+          <w:color w:val="212529"/>
+          <w:lang w:val="en-GB" w:eastAsia="en-GB"/>
+        </w:rPr>
+        <w:t xml:space="preserve"> +x hello-world.sh</w:t>
+      </w:r>
+    </w:p>
+    <w:p>
+      <w:pPr>
+        <w:tabs>
+          <w:tab w:val="left" w:pos="916"/>
+          <w:tab w:val="left" w:pos="1832"/>
+          <w:tab w:val="left" w:pos="2748"/>
+          <w:tab w:val="left" w:pos="3664"/>
+          <w:tab w:val="left" w:pos="4580"/>
+          <w:tab w:val="left" w:pos="5496"/>
+          <w:tab w:val="left" w:pos="6412"/>
+          <w:tab w:val="left" w:pos="7328"/>
+          <w:tab w:val="left" w:pos="8244"/>
+          <w:tab w:val="left" w:pos="9160"/>
+          <w:tab w:val="left" w:pos="10076"/>
+          <w:tab w:val="left" w:pos="10992"/>
+          <w:tab w:val="left" w:pos="11908"/>
+          <w:tab w:val="left" w:pos="12824"/>
+          <w:tab w:val="left" w:pos="13740"/>
+          <w:tab w:val="left" w:pos="14656"/>
+        </w:tabs>
+        <w:spacing w:after="0" w:line="240" w:lineRule="auto"/>
+        <w:rPr>
+          <w:rFonts w:ascii="Consolas" w:eastAsia="Times New Roman" w:hAnsi="Consolas" w:cs="Courier New"/>
+          <w:noProof w:val="0"/>
+          <w:color w:val="212529"/>
+          <w:lang w:val="en-GB" w:eastAsia="en-GB"/>
+        </w:rPr>
+      </w:pPr>
+      <w:r>
+        <w:rPr>
+          <w:rFonts w:ascii="Consolas" w:eastAsia="Times New Roman" w:hAnsi="Consolas" w:cs="Courier New"/>
+          <w:noProof w:val="0"/>
+          <w:color w:val="212529"/>
+          <w:lang w:val="en-GB" w:eastAsia="en-GB"/>
+        </w:rPr>
+        <w:t>./hello-world.sh</w:t>
+      </w:r>
+    </w:p>
+    <w:p>
+      <w:pPr>
+        <w:tabs>
+          <w:tab w:val="left" w:pos="916"/>
+          <w:tab w:val="left" w:pos="1832"/>
+          <w:tab w:val="left" w:pos="2748"/>
+          <w:tab w:val="left" w:pos="3664"/>
+          <w:tab w:val="left" w:pos="4580"/>
+          <w:tab w:val="left" w:pos="5496"/>
+          <w:tab w:val="left" w:pos="6412"/>
+          <w:tab w:val="left" w:pos="7328"/>
+          <w:tab w:val="left" w:pos="8244"/>
+          <w:tab w:val="left" w:pos="9160"/>
+          <w:tab w:val="left" w:pos="10076"/>
+          <w:tab w:val="left" w:pos="10992"/>
+          <w:tab w:val="left" w:pos="11908"/>
+          <w:tab w:val="left" w:pos="12824"/>
+          <w:tab w:val="left" w:pos="13740"/>
+          <w:tab w:val="left" w:pos="14656"/>
+        </w:tabs>
+        <w:spacing w:after="0" w:line="240" w:lineRule="auto"/>
+        <w:rPr>
+          <w:rFonts w:ascii="Consolas" w:eastAsia="Times New Roman" w:hAnsi="Consolas" w:cs="Courier New"/>
+          <w:noProof w:val="0"/>
+          <w:color w:val="212529"/>
+          <w:sz w:val="24"/>
+          <w:szCs w:val="24"/>
+          <w:lang w:val="en-GB" w:eastAsia="en-GB"/>
+        </w:rPr>
+      </w:pPr>
+    </w:p>
+    <w:p>
+      <w:pPr>
+        <w:tabs>
+          <w:tab w:val="left" w:pos="916"/>
+          <w:tab w:val="left" w:pos="1832"/>
+          <w:tab w:val="left" w:pos="2748"/>
+          <w:tab w:val="left" w:pos="3664"/>
+          <w:tab w:val="left" w:pos="4580"/>
+          <w:tab w:val="left" w:pos="5496"/>
+          <w:tab w:val="left" w:pos="6412"/>
+          <w:tab w:val="left" w:pos="7328"/>
+          <w:tab w:val="left" w:pos="8244"/>
+          <w:tab w:val="left" w:pos="9160"/>
+          <w:tab w:val="left" w:pos="10076"/>
+          <w:tab w:val="left" w:pos="10992"/>
+          <w:tab w:val="left" w:pos="11908"/>
+          <w:tab w:val="left" w:pos="12824"/>
+          <w:tab w:val="left" w:pos="13740"/>
+          <w:tab w:val="left" w:pos="14656"/>
+        </w:tabs>
+        <w:spacing w:after="0" w:line="240" w:lineRule="auto"/>
+        <w:rPr>
+          <w:rFonts w:ascii="Formular" w:eastAsia="Times New Roman" w:hAnsi="Formular" w:cs="Courier New"/>
+          <w:noProof w:val="0"/>
+          <w:color w:val="FF0000"/>
+          <w:sz w:val="28"/>
+          <w:szCs w:val="28"/>
+          <w:lang w:val="en-GB" w:eastAsia="en-GB"/>
+        </w:rPr>
+      </w:pPr>
+    </w:p>
+    <w:p>
+      <w:pPr>
+        <w:tabs>
+          <w:tab w:val="left" w:pos="916"/>
+          <w:tab w:val="left" w:pos="1832"/>
+          <w:tab w:val="left" w:pos="2748"/>
+          <w:tab w:val="left" w:pos="3664"/>
+          <w:tab w:val="left" w:pos="4580"/>
+          <w:tab w:val="left" w:pos="5496"/>
+          <w:tab w:val="left" w:pos="6412"/>
+          <w:tab w:val="left" w:pos="7328"/>
+          <w:tab w:val="left" w:pos="8244"/>
+          <w:tab w:val="left" w:pos="9160"/>
+          <w:tab w:val="left" w:pos="10076"/>
+          <w:tab w:val="left" w:pos="10992"/>
+          <w:tab w:val="left" w:pos="11908"/>
+          <w:tab w:val="left" w:pos="12824"/>
+          <w:tab w:val="left" w:pos="13740"/>
+          <w:tab w:val="left" w:pos="14656"/>
+        </w:tabs>
+        <w:spacing w:after="0" w:line="240" w:lineRule="auto"/>
+        <w:rPr>
+          <w:rFonts w:ascii="Formular" w:eastAsia="Times New Roman" w:hAnsi="Formular" w:cs="Courier New"/>
+          <w:noProof w:val="0"/>
+          <w:color w:val="FF0000"/>
+          <w:sz w:val="28"/>
+          <w:szCs w:val="28"/>
+          <w:lang w:val="en-GB" w:eastAsia="en-GB"/>
+        </w:rPr>
+      </w:pPr>
+      <w:r>
+        <w:rPr>
+          <w:rFonts w:ascii="Formular" w:eastAsia="Times New Roman" w:hAnsi="Formular" w:cs="Courier New"/>
+          <w:noProof w:val="0"/>
+          <w:color w:val="FF0000"/>
+          <w:sz w:val="28"/>
+          <w:szCs w:val="28"/>
+          <w:lang w:val="en-GB" w:eastAsia="en-GB"/>
+        </w:rPr>
+        <w:t>String Codes:</w:t>
+      </w:r>
+    </w:p>
+    <w:p>
+      <w:pPr>
+        <w:tabs>
+          <w:tab w:val="left" w:pos="916"/>
+          <w:tab w:val="left" w:pos="1832"/>
+          <w:tab w:val="left" w:pos="2748"/>
+          <w:tab w:val="left" w:pos="3664"/>
+          <w:tab w:val="left" w:pos="4580"/>
+          <w:tab w:val="left" w:pos="5496"/>
+          <w:tab w:val="left" w:pos="6412"/>
+          <w:tab w:val="left" w:pos="7328"/>
+          <w:tab w:val="left" w:pos="8244"/>
+          <w:tab w:val="left" w:pos="9160"/>
+          <w:tab w:val="left" w:pos="10076"/>
+          <w:tab w:val="left" w:pos="10992"/>
+          <w:tab w:val="left" w:pos="11908"/>
+          <w:tab w:val="left" w:pos="12824"/>
+          <w:tab w:val="left" w:pos="13740"/>
+          <w:tab w:val="left" w:pos="14656"/>
+        </w:tabs>
+        <w:spacing w:after="0" w:line="240" w:lineRule="auto"/>
+        <w:rPr>
+          <w:rFonts w:ascii="Consolas" w:eastAsia="Times New Roman" w:hAnsi="Consolas" w:cs="Courier New"/>
+          <w:noProof w:val="0"/>
+          <w:lang w:val="en-GB" w:eastAsia="en-GB"/>
+        </w:rPr>
+      </w:pPr>
+      <w:r>
+        <w:rPr>
+          <w:rFonts w:ascii="Consolas" w:eastAsia="Times New Roman" w:hAnsi="Consolas" w:cs="Courier New"/>
+          <w:noProof w:val="0"/>
+          <w:lang w:val="en-GB" w:eastAsia="en-GB"/>
+        </w:rPr>
+        <w:t>NAME="John"</w:t>
+      </w:r>
+    </w:p>
+    <w:p>
+      <w:pPr>
+        <w:tabs>
+          <w:tab w:val="left" w:pos="916"/>
+          <w:tab w:val="left" w:pos="1832"/>
+          <w:tab w:val="left" w:pos="2748"/>
+          <w:tab w:val="left" w:pos="3664"/>
+          <w:tab w:val="left" w:pos="4580"/>
+          <w:tab w:val="left" w:pos="5496"/>
+          <w:tab w:val="left" w:pos="6412"/>
+          <w:tab w:val="left" w:pos="7328"/>
+          <w:tab w:val="left" w:pos="8244"/>
+          <w:tab w:val="left" w:pos="9160"/>
+          <w:tab w:val="left" w:pos="10076"/>
+          <w:tab w:val="left" w:pos="10992"/>
+          <w:tab w:val="left" w:pos="11908"/>
+          <w:tab w:val="left" w:pos="12824"/>
+          <w:tab w:val="left" w:pos="13740"/>
+          <w:tab w:val="left" w:pos="14656"/>
+        </w:tabs>
+        <w:spacing w:after="0" w:line="240" w:lineRule="auto"/>
+        <w:rPr>
+          <w:rFonts w:ascii="Consolas" w:eastAsia="Times New Roman" w:hAnsi="Consolas" w:cs="Courier New"/>
+          <w:noProof w:val="0"/>
+          <w:lang w:val="en-GB" w:eastAsia="en-GB"/>
+        </w:rPr>
+      </w:pPr>
+      <w:r>
+        <w:rPr>
+          <w:rFonts w:ascii="Consolas" w:eastAsia="Times New Roman" w:hAnsi="Consolas" w:cs="Courier New"/>
+          <w:noProof w:val="0"/>
+          <w:lang w:val="en-GB" w:eastAsia="en-GB"/>
+        </w:rPr>
+        <w:t xml:space="preserve">echo "Hi $NAME" </w:t>
+      </w:r>
+      <w:r>
+        <w:rPr>
+          <w:rFonts w:ascii="Consolas" w:eastAsia="Times New Roman" w:hAnsi="Consolas" w:cs="Courier New"/>
+          <w:noProof w:val="0"/>
+          <w:lang w:val="en-GB" w:eastAsia="en-GB"/>
+        </w:rPr>
+        <w:sym w:font="Wingdings" w:char="F0E0"/>
+      </w:r>
+      <w:r>
+        <w:rPr>
+          <w:rFonts w:ascii="Consolas" w:eastAsia="Times New Roman" w:hAnsi="Consolas" w:cs="Courier New"/>
+          <w:noProof w:val="0"/>
+          <w:lang w:val="en-GB" w:eastAsia="en-GB"/>
+        </w:rPr>
+        <w:t xml:space="preserve"> </w:t>
+      </w:r>
+      <w:r>
+        <w:rPr>
+          <w:rFonts w:ascii="Consolas" w:eastAsia="Times New Roman" w:hAnsi="Consolas" w:cs="Courier New"/>
+          <w:noProof w:val="0"/>
+          <w:lang w:val="en-GB" w:eastAsia="en-GB"/>
+        </w:rPr>
+        <w:t>Hi John</w:t>
+      </w:r>
+    </w:p>
+    <w:p>
+      <w:pPr>
+        <w:tabs>
+          <w:tab w:val="left" w:pos="916"/>
+          <w:tab w:val="left" w:pos="1832"/>
+          <w:tab w:val="left" w:pos="2748"/>
+          <w:tab w:val="left" w:pos="3664"/>
+          <w:tab w:val="left" w:pos="4580"/>
+          <w:tab w:val="left" w:pos="5496"/>
+          <w:tab w:val="left" w:pos="6412"/>
+          <w:tab w:val="left" w:pos="7328"/>
+          <w:tab w:val="left" w:pos="8244"/>
+          <w:tab w:val="left" w:pos="9160"/>
+          <w:tab w:val="left" w:pos="10076"/>
+          <w:tab w:val="left" w:pos="10992"/>
+          <w:tab w:val="left" w:pos="11908"/>
+          <w:tab w:val="left" w:pos="12824"/>
+          <w:tab w:val="left" w:pos="13740"/>
+          <w:tab w:val="left" w:pos="14656"/>
+        </w:tabs>
+        <w:spacing w:after="0" w:line="240" w:lineRule="auto"/>
+        <w:rPr>
+          <w:rFonts w:ascii="Consolas" w:eastAsia="Times New Roman" w:hAnsi="Consolas" w:cs="Courier New"/>
+          <w:noProof w:val="0"/>
+          <w:lang w:val="en-GB" w:eastAsia="en-GB"/>
+        </w:rPr>
+      </w:pPr>
+      <w:r>
+        <w:rPr>
+          <w:rFonts w:ascii="Consolas" w:eastAsia="Times New Roman" w:hAnsi="Consolas" w:cs="Courier New"/>
+          <w:noProof w:val="0"/>
+          <w:lang w:val="en-GB" w:eastAsia="en-GB"/>
+        </w:rPr>
+        <w:t xml:space="preserve">echo 'Hi $NAME' </w:t>
+      </w:r>
+      <w:r>
+        <w:rPr>
+          <w:rFonts w:ascii="Consolas" w:eastAsia="Times New Roman" w:hAnsi="Consolas" w:cs="Courier New"/>
+          <w:noProof w:val="0"/>
+          <w:lang w:val="en-GB" w:eastAsia="en-GB"/>
+        </w:rPr>
+        <w:sym w:font="Wingdings" w:char="F0E0"/>
+      </w:r>
+      <w:r>
+        <w:rPr>
+          <w:rFonts w:ascii="Consolas" w:eastAsia="Times New Roman" w:hAnsi="Consolas" w:cs="Courier New"/>
+          <w:noProof w:val="0"/>
+          <w:lang w:val="en-GB" w:eastAsia="en-GB"/>
+        </w:rPr>
+        <w:t xml:space="preserve"> </w:t>
+      </w:r>
+      <w:r>
+        <w:rPr>
+          <w:rFonts w:ascii="Consolas" w:eastAsia="Times New Roman" w:hAnsi="Consolas" w:cs="Courier New"/>
+          <w:noProof w:val="0"/>
+          <w:lang w:val="en-GB" w:eastAsia="en-GB"/>
+        </w:rPr>
+        <w:t>Hi $NAME</w:t>
+      </w:r>
+    </w:p>
+    <w:p>
+      <w:pPr>
+        <w:tabs>
+          <w:tab w:val="left" w:pos="916"/>
+          <w:tab w:val="left" w:pos="1832"/>
+          <w:tab w:val="left" w:pos="2748"/>
+          <w:tab w:val="left" w:pos="3664"/>
+          <w:tab w:val="left" w:pos="4580"/>
+          <w:tab w:val="left" w:pos="5496"/>
+          <w:tab w:val="left" w:pos="6412"/>
+          <w:tab w:val="left" w:pos="7328"/>
+          <w:tab w:val="left" w:pos="8244"/>
+          <w:tab w:val="left" w:pos="9160"/>
+          <w:tab w:val="left" w:pos="10076"/>
+          <w:tab w:val="left" w:pos="10992"/>
+          <w:tab w:val="left" w:pos="11908"/>
+          <w:tab w:val="left" w:pos="12824"/>
+          <w:tab w:val="left" w:pos="13740"/>
+          <w:tab w:val="left" w:pos="14656"/>
+        </w:tabs>
+        <w:spacing w:after="0" w:line="240" w:lineRule="auto"/>
+        <w:rPr>
+          <w:rFonts w:ascii="Consolas" w:eastAsia="Times New Roman" w:hAnsi="Consolas" w:cs="Courier New"/>
+          <w:noProof w:val="0"/>
+          <w:color w:val="FF0000"/>
+          <w:sz w:val="28"/>
+          <w:szCs w:val="28"/>
+          <w:lang w:val="en-GB" w:eastAsia="en-GB"/>
+        </w:rPr>
+      </w:pPr>
+    </w:p>
+    <w:p>
+      <w:pPr>
+        <w:pStyle w:val="Heading3"/>
+        <w:shd w:val="clear" w:color="auto" w:fill="FFFFFF"/>
+        <w:spacing w:before="0"/>
+        <w:rPr>
+          <w:rFonts w:ascii="Formular" w:hAnsi="Formular"/>
+          <w:color w:val="FF0000"/>
+          <w:sz w:val="28"/>
+          <w:szCs w:val="28"/>
+        </w:rPr>
+      </w:pPr>
+      <w:r>
+        <w:rPr>
+          <w:rFonts w:ascii="Formular" w:hAnsi="Formular"/>
+          <w:color w:val="FF0000"/>
+          <w:sz w:val="28"/>
+          <w:szCs w:val="28"/>
+        </w:rPr>
+        <w:t>Loops</w:t>
+      </w:r>
+      <w:r>
+        <w:rPr>
+          <w:rFonts w:ascii="Formular" w:hAnsi="Formular"/>
+          <w:color w:val="FF0000"/>
+          <w:sz w:val="28"/>
+          <w:szCs w:val="28"/>
+        </w:rPr>
+        <w:t>:</w:t>
+      </w:r>
+    </w:p>
+    <w:p>
+      <w:pPr>
+        <w:tabs>
+          <w:tab w:val="left" w:pos="916"/>
+          <w:tab w:val="left" w:pos="1832"/>
+          <w:tab w:val="left" w:pos="2748"/>
+          <w:tab w:val="left" w:pos="3664"/>
+          <w:tab w:val="left" w:pos="4580"/>
+          <w:tab w:val="left" w:pos="5496"/>
+          <w:tab w:val="left" w:pos="6412"/>
+          <w:tab w:val="left" w:pos="7328"/>
+          <w:tab w:val="left" w:pos="8244"/>
+          <w:tab w:val="left" w:pos="9160"/>
+          <w:tab w:val="left" w:pos="10076"/>
+          <w:tab w:val="left" w:pos="10992"/>
+          <w:tab w:val="left" w:pos="11908"/>
+          <w:tab w:val="left" w:pos="12824"/>
+          <w:tab w:val="left" w:pos="13740"/>
+          <w:tab w:val="left" w:pos="14656"/>
+        </w:tabs>
+        <w:spacing w:after="0" w:line="240" w:lineRule="auto"/>
+        <w:rPr>
+          <w:rFonts w:ascii="Consolas" w:eastAsia="Times New Roman" w:hAnsi="Consolas" w:cs="Courier New"/>
+          <w:noProof w:val="0"/>
+          <w:color w:val="212529"/>
+          <w:lang w:val="en-GB" w:eastAsia="en-GB"/>
+        </w:rPr>
+      </w:pPr>
+      <w:proofErr w:type="gramStart"/>
+      <w:r>
+        <w:rPr>
+          <w:rFonts w:ascii="Consolas" w:eastAsia="Times New Roman" w:hAnsi="Consolas" w:cs="Courier New"/>
+          <w:noProof w:val="0"/>
+          <w:color w:val="212529"/>
+          <w:lang w:val="en-GB" w:eastAsia="en-GB"/>
+        </w:rPr>
+        <w:t>#!/</w:t>
+      </w:r>
+      <w:proofErr w:type="gramEnd"/>
+      <w:r>
+        <w:rPr>
+          <w:rFonts w:ascii="Consolas" w:eastAsia="Times New Roman" w:hAnsi="Consolas" w:cs="Courier New"/>
+          <w:noProof w:val="0"/>
+          <w:color w:val="212529"/>
+          <w:lang w:val="en-GB" w:eastAsia="en-GB"/>
+        </w:rPr>
+        <w:t>bin/bash</w:t>
+      </w:r>
+    </w:p>
+    <w:p>
+      <w:pPr>
+        <w:tabs>
+          <w:tab w:val="left" w:pos="916"/>
+          <w:tab w:val="left" w:pos="1832"/>
+          <w:tab w:val="left" w:pos="2748"/>
+          <w:tab w:val="left" w:pos="3664"/>
+          <w:tab w:val="left" w:pos="4580"/>
+          <w:tab w:val="left" w:pos="5496"/>
+          <w:tab w:val="left" w:pos="6412"/>
+          <w:tab w:val="left" w:pos="7328"/>
+          <w:tab w:val="left" w:pos="8244"/>
+          <w:tab w:val="left" w:pos="9160"/>
+          <w:tab w:val="left" w:pos="10076"/>
+          <w:tab w:val="left" w:pos="10992"/>
+          <w:tab w:val="left" w:pos="11908"/>
+          <w:tab w:val="left" w:pos="12824"/>
+          <w:tab w:val="left" w:pos="13740"/>
+          <w:tab w:val="left" w:pos="14656"/>
+        </w:tabs>
+        <w:spacing w:after="0" w:line="240" w:lineRule="auto"/>
+        <w:rPr>
+          <w:rFonts w:ascii="Consolas" w:eastAsia="Times New Roman" w:hAnsi="Consolas" w:cs="Courier New"/>
+          <w:noProof w:val="0"/>
+          <w:color w:val="212529"/>
+          <w:lang w:val="en-GB" w:eastAsia="en-GB"/>
+        </w:rPr>
+      </w:pPr>
+      <w:r>
+        <w:rPr>
+          <w:rFonts w:ascii="Consolas" w:eastAsia="Times New Roman" w:hAnsi="Consolas" w:cs="Courier New"/>
+          <w:noProof w:val="0"/>
+          <w:color w:val="212529"/>
+          <w:lang w:val="en-GB" w:eastAsia="en-GB"/>
+        </w:rPr>
+        <w:t xml:space="preserve">for </w:t>
+      </w:r>
+      <w:proofErr w:type="spellStart"/>
+      <w:r>
+        <w:rPr>
+          <w:rFonts w:ascii="Consolas" w:eastAsia="Times New Roman" w:hAnsi="Consolas" w:cs="Courier New"/>
+          <w:noProof w:val="0"/>
+          <w:color w:val="212529"/>
+          <w:lang w:val="en-GB" w:eastAsia="en-GB"/>
+        </w:rPr>
+        <w:t>i</w:t>
+      </w:r>
+      <w:proofErr w:type="spellEnd"/>
+      <w:r>
+        <w:rPr>
+          <w:rFonts w:ascii="Consolas" w:eastAsia="Times New Roman" w:hAnsi="Consolas" w:cs="Courier New"/>
+          <w:noProof w:val="0"/>
+          <w:color w:val="212529"/>
+          <w:lang w:val="en-GB" w:eastAsia="en-GB"/>
+        </w:rPr>
+        <w:t xml:space="preserve"> in </w:t>
+      </w:r>
+      <w:proofErr w:type="gramStart"/>
+      <w:r>
+        <w:rPr>
+          <w:rFonts w:ascii="Consolas" w:eastAsia="Times New Roman" w:hAnsi="Consolas" w:cs="Courier New"/>
+          <w:noProof w:val="0"/>
+          <w:color w:val="212529"/>
+          <w:lang w:val="en-GB" w:eastAsia="en-GB"/>
+        </w:rPr>
+        <w:t>$( ls</w:t>
+      </w:r>
+      <w:proofErr w:type="gramEnd"/>
+      <w:r>
+        <w:rPr>
+          <w:rFonts w:ascii="Consolas" w:eastAsia="Times New Roman" w:hAnsi="Consolas" w:cs="Courier New"/>
+          <w:noProof w:val="0"/>
+          <w:color w:val="212529"/>
+          <w:lang w:val="en-GB" w:eastAsia="en-GB"/>
+        </w:rPr>
+        <w:t xml:space="preserve"> ); do</w:t>
+      </w:r>
+    </w:p>
+    <w:p>
+      <w:pPr>
+        <w:tabs>
+          <w:tab w:val="left" w:pos="916"/>
+          <w:tab w:val="left" w:pos="1832"/>
+          <w:tab w:val="left" w:pos="2748"/>
+          <w:tab w:val="left" w:pos="3664"/>
+          <w:tab w:val="left" w:pos="4580"/>
+          <w:tab w:val="left" w:pos="5496"/>
+          <w:tab w:val="left" w:pos="6412"/>
+          <w:tab w:val="left" w:pos="7328"/>
+          <w:tab w:val="left" w:pos="8244"/>
+          <w:tab w:val="left" w:pos="9160"/>
+          <w:tab w:val="left" w:pos="10076"/>
+          <w:tab w:val="left" w:pos="10992"/>
+          <w:tab w:val="left" w:pos="11908"/>
+          <w:tab w:val="left" w:pos="12824"/>
+          <w:tab w:val="left" w:pos="13740"/>
+          <w:tab w:val="left" w:pos="14656"/>
+        </w:tabs>
+        <w:spacing w:after="0" w:line="240" w:lineRule="auto"/>
+        <w:rPr>
+          <w:rFonts w:ascii="Consolas" w:eastAsia="Times New Roman" w:hAnsi="Consolas" w:cs="Courier New"/>
+          <w:noProof w:val="0"/>
+          <w:color w:val="212529"/>
+          <w:lang w:val="en-GB" w:eastAsia="en-GB"/>
+        </w:rPr>
+      </w:pPr>
+      <w:r>
+        <w:rPr>
+          <w:rFonts w:ascii="Consolas" w:eastAsia="Times New Roman" w:hAnsi="Consolas" w:cs="Courier New"/>
+          <w:noProof w:val="0"/>
+          <w:color w:val="212529"/>
+          <w:lang w:val="en-GB" w:eastAsia="en-GB"/>
+        </w:rPr>
+        <w:t xml:space="preserve">   echo item: $</w:t>
+      </w:r>
+      <w:proofErr w:type="spellStart"/>
+      <w:r>
+        <w:rPr>
+          <w:rFonts w:ascii="Consolas" w:eastAsia="Times New Roman" w:hAnsi="Consolas" w:cs="Courier New"/>
+          <w:noProof w:val="0"/>
+          <w:color w:val="212529"/>
+          <w:lang w:val="en-GB" w:eastAsia="en-GB"/>
+        </w:rPr>
+        <w:t>i</w:t>
+      </w:r>
+      <w:proofErr w:type="spellEnd"/>
+    </w:p>
+    <w:p>
+      <w:pPr>
+        <w:tabs>
+          <w:tab w:val="left" w:pos="916"/>
+          <w:tab w:val="left" w:pos="1832"/>
+          <w:tab w:val="left" w:pos="2748"/>
+          <w:tab w:val="left" w:pos="3664"/>
+          <w:tab w:val="left" w:pos="4580"/>
+          <w:tab w:val="left" w:pos="5496"/>
+          <w:tab w:val="left" w:pos="6412"/>
+          <w:tab w:val="left" w:pos="7328"/>
+          <w:tab w:val="left" w:pos="8244"/>
+          <w:tab w:val="left" w:pos="9160"/>
+          <w:tab w:val="left" w:pos="10076"/>
+          <w:tab w:val="left" w:pos="10992"/>
+          <w:tab w:val="left" w:pos="11908"/>
+          <w:tab w:val="left" w:pos="12824"/>
+          <w:tab w:val="left" w:pos="13740"/>
+          <w:tab w:val="left" w:pos="14656"/>
+        </w:tabs>
+        <w:spacing w:after="0" w:line="240" w:lineRule="auto"/>
+        <w:rPr>
+          <w:rFonts w:ascii="Consolas" w:eastAsia="Times New Roman" w:hAnsi="Consolas" w:cs="Courier New"/>
+          <w:noProof w:val="0"/>
+          <w:color w:val="212529"/>
+          <w:lang w:val="en-GB" w:eastAsia="en-GB"/>
+        </w:rPr>
+      </w:pPr>
+      <w:r>
+        <w:rPr>
+          <w:rFonts w:ascii="Consolas" w:eastAsia="Times New Roman" w:hAnsi="Consolas" w:cs="Courier New"/>
+          <w:noProof w:val="0"/>
+          <w:color w:val="212529"/>
+          <w:lang w:val="en-GB" w:eastAsia="en-GB"/>
+        </w:rPr>
+        <w:t>done</w:t>
+      </w:r>
+    </w:p>
+    <w:p/>
+    <w:p>
+      <w:pPr>
+        <w:tabs>
+          <w:tab w:val="left" w:pos="916"/>
+          <w:tab w:val="left" w:pos="1832"/>
+          <w:tab w:val="left" w:pos="2748"/>
+          <w:tab w:val="left" w:pos="3664"/>
+          <w:tab w:val="left" w:pos="4580"/>
+          <w:tab w:val="left" w:pos="5496"/>
+          <w:tab w:val="left" w:pos="6412"/>
+          <w:tab w:val="left" w:pos="7328"/>
+          <w:tab w:val="left" w:pos="8244"/>
+          <w:tab w:val="left" w:pos="9160"/>
+          <w:tab w:val="left" w:pos="10076"/>
+          <w:tab w:val="left" w:pos="10992"/>
+          <w:tab w:val="left" w:pos="11908"/>
+          <w:tab w:val="left" w:pos="12824"/>
+          <w:tab w:val="left" w:pos="13740"/>
+          <w:tab w:val="left" w:pos="14656"/>
+        </w:tabs>
+        <w:spacing w:after="0" w:line="240" w:lineRule="auto"/>
+        <w:rPr>
+          <w:rFonts w:ascii="Consolas" w:eastAsia="Times New Roman" w:hAnsi="Consolas" w:cs="Courier New"/>
+          <w:noProof w:val="0"/>
+          <w:color w:val="212529"/>
+          <w:lang w:val="en-GB" w:eastAsia="en-GB"/>
+        </w:rPr>
+      </w:pPr>
+      <w:proofErr w:type="gramStart"/>
+      <w:r>
+        <w:rPr>
+          <w:rFonts w:ascii="Consolas" w:eastAsia="Times New Roman" w:hAnsi="Consolas" w:cs="Courier New"/>
+          <w:noProof w:val="0"/>
+          <w:color w:val="212529"/>
+          <w:lang w:val="en-GB" w:eastAsia="en-GB"/>
+        </w:rPr>
+        <w:t>#!/</w:t>
+      </w:r>
+      <w:proofErr w:type="gramEnd"/>
+      <w:r>
+        <w:rPr>
+          <w:rFonts w:ascii="Consolas" w:eastAsia="Times New Roman" w:hAnsi="Consolas" w:cs="Courier New"/>
+          <w:noProof w:val="0"/>
+          <w:color w:val="212529"/>
+          <w:lang w:val="en-GB" w:eastAsia="en-GB"/>
+        </w:rPr>
+        <w:t xml:space="preserve">bin/bash </w:t>
+      </w:r>
+    </w:p>
+    <w:p>
+      <w:pPr>
+        <w:tabs>
+          <w:tab w:val="left" w:pos="916"/>
+          <w:tab w:val="left" w:pos="1832"/>
+          <w:tab w:val="left" w:pos="2748"/>
+          <w:tab w:val="left" w:pos="3664"/>
+          <w:tab w:val="left" w:pos="4580"/>
+          <w:tab w:val="left" w:pos="5496"/>
+          <w:tab w:val="left" w:pos="6412"/>
+          <w:tab w:val="left" w:pos="7328"/>
+          <w:tab w:val="left" w:pos="8244"/>
+          <w:tab w:val="left" w:pos="9160"/>
+          <w:tab w:val="left" w:pos="10076"/>
+          <w:tab w:val="left" w:pos="10992"/>
+          <w:tab w:val="left" w:pos="11908"/>
+          <w:tab w:val="left" w:pos="12824"/>
+          <w:tab w:val="left" w:pos="13740"/>
+          <w:tab w:val="left" w:pos="14656"/>
+        </w:tabs>
+        <w:spacing w:after="0" w:line="240" w:lineRule="auto"/>
+        <w:rPr>
+          <w:rFonts w:ascii="Consolas" w:eastAsia="Times New Roman" w:hAnsi="Consolas" w:cs="Courier New"/>
+          <w:noProof w:val="0"/>
+          <w:color w:val="212529"/>
+          <w:lang w:val="en-GB" w:eastAsia="en-GB"/>
+        </w:rPr>
+      </w:pPr>
+      <w:r>
+        <w:rPr>
+          <w:rFonts w:ascii="Consolas" w:eastAsia="Times New Roman" w:hAnsi="Consolas" w:cs="Courier New"/>
+          <w:noProof w:val="0"/>
+          <w:color w:val="212529"/>
+          <w:lang w:val="en-GB" w:eastAsia="en-GB"/>
+        </w:rPr>
+        <w:t xml:space="preserve">     COUNTER=0</w:t>
+      </w:r>
+    </w:p>
+    <w:p>
+      <w:pPr>
+        <w:tabs>
+          <w:tab w:val="left" w:pos="916"/>
+          <w:tab w:val="left" w:pos="1832"/>
+          <w:tab w:val="left" w:pos="2748"/>
+          <w:tab w:val="left" w:pos="3664"/>
+          <w:tab w:val="left" w:pos="4580"/>
+          <w:tab w:val="left" w:pos="5496"/>
+          <w:tab w:val="left" w:pos="6412"/>
+          <w:tab w:val="left" w:pos="7328"/>
+          <w:tab w:val="left" w:pos="8244"/>
+          <w:tab w:val="left" w:pos="9160"/>
+          <w:tab w:val="left" w:pos="10076"/>
+          <w:tab w:val="left" w:pos="10992"/>
+          <w:tab w:val="left" w:pos="11908"/>
+          <w:tab w:val="left" w:pos="12824"/>
+          <w:tab w:val="left" w:pos="13740"/>
+          <w:tab w:val="left" w:pos="14656"/>
+        </w:tabs>
+        <w:spacing w:after="0" w:line="240" w:lineRule="auto"/>
+        <w:rPr>
+          <w:rFonts w:ascii="Consolas" w:eastAsia="Times New Roman" w:hAnsi="Consolas" w:cs="Courier New"/>
+          <w:noProof w:val="0"/>
+          <w:color w:val="212529"/>
+          <w:lang w:val="en-GB" w:eastAsia="en-GB"/>
+        </w:rPr>
+      </w:pPr>
+      <w:r>
+        <w:rPr>
+          <w:rFonts w:ascii="Consolas" w:eastAsia="Times New Roman" w:hAnsi="Consolas" w:cs="Courier New"/>
+          <w:noProof w:val="0"/>
+          <w:color w:val="212529"/>
+          <w:lang w:val="en-GB" w:eastAsia="en-GB"/>
+        </w:rPr>
+        <w:t xml:space="preserve">     while </w:t>
+      </w:r>
+      <w:proofErr w:type="gramStart"/>
+      <w:r>
+        <w:rPr>
+          <w:rFonts w:ascii="Consolas" w:eastAsia="Times New Roman" w:hAnsi="Consolas" w:cs="Courier New"/>
+          <w:noProof w:val="0"/>
+          <w:color w:val="212529"/>
+          <w:lang w:val="en-GB" w:eastAsia="en-GB"/>
+        </w:rPr>
+        <w:t>[  $</w:t>
+      </w:r>
+      <w:proofErr w:type="gramEnd"/>
+      <w:r>
+        <w:rPr>
+          <w:rFonts w:ascii="Consolas" w:eastAsia="Times New Roman" w:hAnsi="Consolas" w:cs="Courier New"/>
+          <w:noProof w:val="0"/>
+          <w:color w:val="212529"/>
+          <w:lang w:val="en-GB" w:eastAsia="en-GB"/>
+        </w:rPr>
+        <w:t>COUNTER -</w:t>
+      </w:r>
+      <w:proofErr w:type="spellStart"/>
+      <w:r>
+        <w:rPr>
+          <w:rFonts w:ascii="Consolas" w:eastAsia="Times New Roman" w:hAnsi="Consolas" w:cs="Courier New"/>
+          <w:noProof w:val="0"/>
+          <w:color w:val="212529"/>
+          <w:lang w:val="en-GB" w:eastAsia="en-GB"/>
+        </w:rPr>
+        <w:t>lt</w:t>
+      </w:r>
+      <w:proofErr w:type="spellEnd"/>
+      <w:r>
+        <w:rPr>
+          <w:rFonts w:ascii="Consolas" w:eastAsia="Times New Roman" w:hAnsi="Consolas" w:cs="Courier New"/>
+          <w:noProof w:val="0"/>
+          <w:color w:val="212529"/>
+          <w:lang w:val="en-GB" w:eastAsia="en-GB"/>
+        </w:rPr>
+        <w:t xml:space="preserve"> 10 ]; do</w:t>
+      </w:r>
+    </w:p>
+    <w:p>
+      <w:pPr>
+        <w:tabs>
+          <w:tab w:val="left" w:pos="916"/>
+          <w:tab w:val="left" w:pos="1832"/>
+          <w:tab w:val="left" w:pos="2748"/>
+          <w:tab w:val="left" w:pos="3664"/>
+          <w:tab w:val="left" w:pos="4580"/>
+          <w:tab w:val="left" w:pos="5496"/>
+          <w:tab w:val="left" w:pos="6412"/>
+          <w:tab w:val="left" w:pos="7328"/>
+          <w:tab w:val="left" w:pos="8244"/>
+          <w:tab w:val="left" w:pos="9160"/>
+          <w:tab w:val="left" w:pos="10076"/>
+          <w:tab w:val="left" w:pos="10992"/>
+          <w:tab w:val="left" w:pos="11908"/>
+          <w:tab w:val="left" w:pos="12824"/>
+          <w:tab w:val="left" w:pos="13740"/>
+          <w:tab w:val="left" w:pos="14656"/>
+        </w:tabs>
+        <w:spacing w:after="0" w:line="240" w:lineRule="auto"/>
+        <w:rPr>
+          <w:rFonts w:ascii="Consolas" w:eastAsia="Times New Roman" w:hAnsi="Consolas" w:cs="Courier New"/>
+          <w:noProof w:val="0"/>
+          <w:color w:val="212529"/>
+          <w:lang w:val="en-GB" w:eastAsia="en-GB"/>
+        </w:rPr>
+      </w:pPr>
+      <w:r>
+        <w:rPr>
+          <w:rFonts w:ascii="Consolas" w:eastAsia="Times New Roman" w:hAnsi="Consolas" w:cs="Courier New"/>
+          <w:noProof w:val="0"/>
+          <w:color w:val="212529"/>
+          <w:lang w:val="en-GB" w:eastAsia="en-GB"/>
+        </w:rPr>
+        <w:t xml:space="preserve">         echo </w:t>
+      </w:r>
+      <w:proofErr w:type="gramStart"/>
+      <w:r>
+        <w:rPr>
+          <w:rFonts w:ascii="Consolas" w:eastAsia="Times New Roman" w:hAnsi="Consolas" w:cs="Courier New"/>
+          <w:noProof w:val="0"/>
+          <w:color w:val="212529"/>
+          <w:lang w:val="en-GB" w:eastAsia="en-GB"/>
+        </w:rPr>
+        <w:t>The</w:t>
+      </w:r>
+      <w:proofErr w:type="gramEnd"/>
+      <w:r>
+        <w:rPr>
+          <w:rFonts w:ascii="Consolas" w:eastAsia="Times New Roman" w:hAnsi="Consolas" w:cs="Courier New"/>
+          <w:noProof w:val="0"/>
+          <w:color w:val="212529"/>
+          <w:lang w:val="en-GB" w:eastAsia="en-GB"/>
+        </w:rPr>
+        <w:t xml:space="preserve"> counter is $COUNTER</w:t>
+      </w:r>
+    </w:p>
+    <w:p>
+      <w:pPr>
+        <w:tabs>
+          <w:tab w:val="left" w:pos="916"/>
+          <w:tab w:val="left" w:pos="1832"/>
+          <w:tab w:val="left" w:pos="2748"/>
+          <w:tab w:val="left" w:pos="3664"/>
+          <w:tab w:val="left" w:pos="4580"/>
+          <w:tab w:val="left" w:pos="5496"/>
+          <w:tab w:val="left" w:pos="6412"/>
+          <w:tab w:val="left" w:pos="7328"/>
+          <w:tab w:val="left" w:pos="8244"/>
+          <w:tab w:val="left" w:pos="9160"/>
+          <w:tab w:val="left" w:pos="10076"/>
+          <w:tab w:val="left" w:pos="10992"/>
+          <w:tab w:val="left" w:pos="11908"/>
+          <w:tab w:val="left" w:pos="12824"/>
+          <w:tab w:val="left" w:pos="13740"/>
+          <w:tab w:val="left" w:pos="14656"/>
+        </w:tabs>
+        <w:spacing w:after="0" w:line="240" w:lineRule="auto"/>
+        <w:rPr>
+          <w:rFonts w:ascii="Consolas" w:eastAsia="Times New Roman" w:hAnsi="Consolas" w:cs="Courier New"/>
+          <w:noProof w:val="0"/>
+          <w:color w:val="212529"/>
+          <w:lang w:val="en-GB" w:eastAsia="en-GB"/>
+        </w:rPr>
+      </w:pPr>
+      <w:r>
+        <w:rPr>
+          <w:rFonts w:ascii="Consolas" w:eastAsia="Times New Roman" w:hAnsi="Consolas" w:cs="Courier New"/>
+          <w:noProof w:val="0"/>
+          <w:color w:val="212529"/>
+          <w:lang w:val="en-GB" w:eastAsia="en-GB"/>
+        </w:rPr>
+        <w:t xml:space="preserve">         let COUNTER=COUNTER+1 </w:t>
+      </w:r>
+    </w:p>
+    <w:p>
+      <w:pPr>
+        <w:tabs>
+          <w:tab w:val="left" w:pos="916"/>
+          <w:tab w:val="left" w:pos="1832"/>
+          <w:tab w:val="left" w:pos="2748"/>
+          <w:tab w:val="left" w:pos="3664"/>
+          <w:tab w:val="left" w:pos="4580"/>
+          <w:tab w:val="left" w:pos="5496"/>
+          <w:tab w:val="left" w:pos="6412"/>
+          <w:tab w:val="left" w:pos="7328"/>
+          <w:tab w:val="left" w:pos="8244"/>
+          <w:tab w:val="left" w:pos="9160"/>
+          <w:tab w:val="left" w:pos="10076"/>
+          <w:tab w:val="left" w:pos="10992"/>
+          <w:tab w:val="left" w:pos="11908"/>
+          <w:tab w:val="left" w:pos="12824"/>
+          <w:tab w:val="left" w:pos="13740"/>
+          <w:tab w:val="left" w:pos="14656"/>
+        </w:tabs>
+        <w:spacing w:after="0" w:line="240" w:lineRule="auto"/>
+        <w:rPr>
+          <w:rFonts w:ascii="Consolas" w:eastAsia="Times New Roman" w:hAnsi="Consolas" w:cs="Courier New"/>
+          <w:noProof w:val="0"/>
+          <w:color w:val="212529"/>
+          <w:lang w:val="en-GB" w:eastAsia="en-GB"/>
+        </w:rPr>
+      </w:pPr>
+      <w:r>
+        <w:rPr>
+          <w:rFonts w:ascii="Consolas" w:eastAsia="Times New Roman" w:hAnsi="Consolas" w:cs="Courier New"/>
+          <w:noProof w:val="0"/>
+          <w:color w:val="212529"/>
+          <w:lang w:val="en-GB" w:eastAsia="en-GB"/>
+        </w:rPr>
+        <w:t xml:space="preserve">     done</w:t>
+      </w:r>
+    </w:p>
+    <w:p>
+      <w:pPr>
+        <w:tabs>
+          <w:tab w:val="left" w:pos="916"/>
+          <w:tab w:val="left" w:pos="1832"/>
+          <w:tab w:val="left" w:pos="2748"/>
+          <w:tab w:val="left" w:pos="3664"/>
+          <w:tab w:val="left" w:pos="4580"/>
+          <w:tab w:val="left" w:pos="5496"/>
+          <w:tab w:val="left" w:pos="6412"/>
+          <w:tab w:val="left" w:pos="7328"/>
+          <w:tab w:val="left" w:pos="8244"/>
+          <w:tab w:val="left" w:pos="9160"/>
+          <w:tab w:val="left" w:pos="10076"/>
+          <w:tab w:val="left" w:pos="10992"/>
+          <w:tab w:val="left" w:pos="11908"/>
+          <w:tab w:val="left" w:pos="12824"/>
+          <w:tab w:val="left" w:pos="13740"/>
+          <w:tab w:val="left" w:pos="14656"/>
+        </w:tabs>
+        <w:spacing w:after="0" w:line="240" w:lineRule="auto"/>
+        <w:rPr>
+          <w:rFonts w:ascii="Consolas" w:eastAsia="Times New Roman" w:hAnsi="Consolas" w:cs="Courier New"/>
+          <w:noProof w:val="0"/>
+          <w:color w:val="212529"/>
+          <w:lang w:val="en-GB" w:eastAsia="en-GB"/>
+        </w:rPr>
+      </w:pPr>
+    </w:p>
+    <w:p>
+      <w:pPr>
+        <w:tabs>
+          <w:tab w:val="left" w:pos="916"/>
+          <w:tab w:val="left" w:pos="1832"/>
+          <w:tab w:val="left" w:pos="2748"/>
+          <w:tab w:val="left" w:pos="3664"/>
+          <w:tab w:val="left" w:pos="4580"/>
+          <w:tab w:val="left" w:pos="5496"/>
+          <w:tab w:val="left" w:pos="6412"/>
+          <w:tab w:val="left" w:pos="7328"/>
+          <w:tab w:val="left" w:pos="8244"/>
+          <w:tab w:val="left" w:pos="9160"/>
+          <w:tab w:val="left" w:pos="10076"/>
+          <w:tab w:val="left" w:pos="10992"/>
+          <w:tab w:val="left" w:pos="11908"/>
+          <w:tab w:val="left" w:pos="12824"/>
+          <w:tab w:val="left" w:pos="13740"/>
+          <w:tab w:val="left" w:pos="14656"/>
+        </w:tabs>
+        <w:spacing w:after="0" w:line="240" w:lineRule="auto"/>
+        <w:rPr>
+          <w:rFonts w:ascii="Consolas" w:eastAsia="Times New Roman" w:hAnsi="Consolas" w:cs="Courier New"/>
+          <w:noProof w:val="0"/>
+          <w:color w:val="212529"/>
+          <w:lang w:val="en-GB" w:eastAsia="en-GB"/>
+        </w:rPr>
+      </w:pPr>
+    </w:p>
+    <w:p>
+      <w:pPr>
+        <w:tabs>
+          <w:tab w:val="left" w:pos="916"/>
+          <w:tab w:val="left" w:pos="1832"/>
+          <w:tab w:val="left" w:pos="2748"/>
+          <w:tab w:val="left" w:pos="3664"/>
+          <w:tab w:val="left" w:pos="4580"/>
+          <w:tab w:val="left" w:pos="5496"/>
+          <w:tab w:val="left" w:pos="6412"/>
+          <w:tab w:val="left" w:pos="7328"/>
+          <w:tab w:val="left" w:pos="8244"/>
+          <w:tab w:val="left" w:pos="9160"/>
+          <w:tab w:val="left" w:pos="10076"/>
+          <w:tab w:val="left" w:pos="10992"/>
+          <w:tab w:val="left" w:pos="11908"/>
+          <w:tab w:val="left" w:pos="12824"/>
+          <w:tab w:val="left" w:pos="13740"/>
+          <w:tab w:val="left" w:pos="14656"/>
+        </w:tabs>
+        <w:spacing w:after="0" w:line="240" w:lineRule="auto"/>
+        <w:rPr>
+          <w:rFonts w:ascii="Consolas" w:eastAsia="Times New Roman" w:hAnsi="Consolas" w:cs="Courier New"/>
+          <w:noProof w:val="0"/>
+          <w:color w:val="212529"/>
+          <w:lang w:val="en-GB" w:eastAsia="en-GB"/>
+        </w:rPr>
+      </w:pPr>
+    </w:p>
+    <w:p>
+      <w:pPr>
+        <w:tabs>
+          <w:tab w:val="left" w:pos="916"/>
+          <w:tab w:val="left" w:pos="1832"/>
+          <w:tab w:val="left" w:pos="2748"/>
+          <w:tab w:val="left" w:pos="3664"/>
+          <w:tab w:val="left" w:pos="4580"/>
+          <w:tab w:val="left" w:pos="5496"/>
+          <w:tab w:val="left" w:pos="6412"/>
+          <w:tab w:val="left" w:pos="7328"/>
+          <w:tab w:val="left" w:pos="8244"/>
+          <w:tab w:val="left" w:pos="9160"/>
+          <w:tab w:val="left" w:pos="10076"/>
+          <w:tab w:val="left" w:pos="10992"/>
+          <w:tab w:val="left" w:pos="11908"/>
+          <w:tab w:val="left" w:pos="12824"/>
+          <w:tab w:val="left" w:pos="13740"/>
+          <w:tab w:val="left" w:pos="14656"/>
+        </w:tabs>
+        <w:spacing w:after="0" w:line="240" w:lineRule="auto"/>
+        <w:rPr>
+          <w:rFonts w:ascii="Consolas" w:eastAsia="Times New Roman" w:hAnsi="Consolas" w:cs="Courier New"/>
+          <w:noProof w:val="0"/>
+          <w:color w:val="212529"/>
+          <w:lang w:val="en-GB" w:eastAsia="en-GB"/>
+        </w:rPr>
+      </w:pPr>
+    </w:p>
+    <w:p>
+      <w:pPr>
+        <w:tabs>
+          <w:tab w:val="left" w:pos="916"/>
+          <w:tab w:val="left" w:pos="1832"/>
+          <w:tab w:val="left" w:pos="2748"/>
+          <w:tab w:val="left" w:pos="3664"/>
+          <w:tab w:val="left" w:pos="4580"/>
+          <w:tab w:val="left" w:pos="5496"/>
+          <w:tab w:val="left" w:pos="6412"/>
+          <w:tab w:val="left" w:pos="7328"/>
+          <w:tab w:val="left" w:pos="8244"/>
+          <w:tab w:val="left" w:pos="9160"/>
+          <w:tab w:val="left" w:pos="10076"/>
+          <w:tab w:val="left" w:pos="10992"/>
+          <w:tab w:val="left" w:pos="11908"/>
+          <w:tab w:val="left" w:pos="12824"/>
+          <w:tab w:val="left" w:pos="13740"/>
+          <w:tab w:val="left" w:pos="14656"/>
+        </w:tabs>
+        <w:spacing w:after="0" w:line="240" w:lineRule="auto"/>
+        <w:rPr>
+          <w:rFonts w:ascii="Consolas" w:eastAsia="Times New Roman" w:hAnsi="Consolas" w:cs="Courier New"/>
+          <w:noProof w:val="0"/>
+          <w:color w:val="212529"/>
+          <w:lang w:val="en-GB" w:eastAsia="en-GB"/>
+        </w:rPr>
+      </w:pPr>
+    </w:p>
+    <w:p>
+      <w:pPr>
+        <w:tabs>
+          <w:tab w:val="left" w:pos="916"/>
+          <w:tab w:val="left" w:pos="1832"/>
+          <w:tab w:val="left" w:pos="2748"/>
+          <w:tab w:val="left" w:pos="3664"/>
+          <w:tab w:val="left" w:pos="4580"/>
+          <w:tab w:val="left" w:pos="5496"/>
+          <w:tab w:val="left" w:pos="6412"/>
+          <w:tab w:val="left" w:pos="7328"/>
+          <w:tab w:val="left" w:pos="8244"/>
+          <w:tab w:val="left" w:pos="9160"/>
+          <w:tab w:val="left" w:pos="10076"/>
+          <w:tab w:val="left" w:pos="10992"/>
+          <w:tab w:val="left" w:pos="11908"/>
+          <w:tab w:val="left" w:pos="12824"/>
+          <w:tab w:val="left" w:pos="13740"/>
+          <w:tab w:val="left" w:pos="14656"/>
+        </w:tabs>
+        <w:spacing w:after="0" w:line="240" w:lineRule="auto"/>
+        <w:rPr>
+          <w:rFonts w:ascii="Consolas" w:eastAsia="Times New Roman" w:hAnsi="Consolas" w:cs="Courier New"/>
+          <w:noProof w:val="0"/>
+          <w:color w:val="212529"/>
+          <w:lang w:val="en-GB" w:eastAsia="en-GB"/>
+        </w:rPr>
+      </w:pPr>
+    </w:p>
+    <w:p>
+      <w:pPr>
+        <w:tabs>
+          <w:tab w:val="left" w:pos="916"/>
+          <w:tab w:val="left" w:pos="1832"/>
+          <w:tab w:val="left" w:pos="2748"/>
+          <w:tab w:val="left" w:pos="3664"/>
+          <w:tab w:val="left" w:pos="4580"/>
+          <w:tab w:val="left" w:pos="5496"/>
+          <w:tab w:val="left" w:pos="6412"/>
+          <w:tab w:val="left" w:pos="7328"/>
+          <w:tab w:val="left" w:pos="8244"/>
+          <w:tab w:val="left" w:pos="9160"/>
+          <w:tab w:val="left" w:pos="10076"/>
+          <w:tab w:val="left" w:pos="10992"/>
+          <w:tab w:val="left" w:pos="11908"/>
+          <w:tab w:val="left" w:pos="12824"/>
+          <w:tab w:val="left" w:pos="13740"/>
+          <w:tab w:val="left" w:pos="14656"/>
+        </w:tabs>
+        <w:spacing w:after="0" w:line="240" w:lineRule="auto"/>
+        <w:rPr>
+          <w:rFonts w:ascii="Consolas" w:eastAsia="Times New Roman" w:hAnsi="Consolas" w:cs="Courier New"/>
+          <w:noProof w:val="0"/>
+          <w:color w:val="FF0000"/>
+          <w:sz w:val="24"/>
+          <w:szCs w:val="24"/>
+          <w:lang w:val="en-GB" w:eastAsia="en-GB"/>
+        </w:rPr>
+      </w:pPr>
+      <w:r>
+        <w:rPr>
+          <w:rFonts w:ascii="Consolas" w:eastAsia="Times New Roman" w:hAnsi="Consolas" w:cs="Courier New"/>
+          <w:noProof w:val="0"/>
+          <w:color w:val="FF0000"/>
+          <w:sz w:val="24"/>
+          <w:szCs w:val="24"/>
+          <w:lang w:val="en-GB" w:eastAsia="en-GB"/>
+        </w:rPr>
+        <w:t>Console Input:</w:t>
+      </w:r>
+    </w:p>
+    <w:p>
+      <w:pPr>
+        <w:tabs>
+          <w:tab w:val="left" w:pos="916"/>
+          <w:tab w:val="left" w:pos="1832"/>
+          <w:tab w:val="left" w:pos="2748"/>
+          <w:tab w:val="left" w:pos="3664"/>
+          <w:tab w:val="left" w:pos="4580"/>
+          <w:tab w:val="left" w:pos="5496"/>
+          <w:tab w:val="left" w:pos="6412"/>
+          <w:tab w:val="left" w:pos="7328"/>
+          <w:tab w:val="left" w:pos="8244"/>
+          <w:tab w:val="left" w:pos="9160"/>
+          <w:tab w:val="left" w:pos="10076"/>
+          <w:tab w:val="left" w:pos="10992"/>
+          <w:tab w:val="left" w:pos="11908"/>
+          <w:tab w:val="left" w:pos="12824"/>
+          <w:tab w:val="left" w:pos="13740"/>
+          <w:tab w:val="left" w:pos="14656"/>
+        </w:tabs>
+        <w:spacing w:after="0" w:line="240" w:lineRule="auto"/>
+        <w:rPr>
+          <w:rFonts w:ascii="Consolas" w:eastAsia="Times New Roman" w:hAnsi="Consolas" w:cs="Courier New"/>
+          <w:noProof w:val="0"/>
+          <w:color w:val="FF0000"/>
+          <w:sz w:val="24"/>
+          <w:szCs w:val="24"/>
+          <w:lang w:val="en-GB" w:eastAsia="en-GB"/>
+        </w:rPr>
+      </w:pPr>
+    </w:p>
+    <w:p>
+      <w:pPr>
+        <w:tabs>
+          <w:tab w:val="left" w:pos="916"/>
+          <w:tab w:val="left" w:pos="1832"/>
+          <w:tab w:val="left" w:pos="2748"/>
+          <w:tab w:val="left" w:pos="3664"/>
+          <w:tab w:val="left" w:pos="4580"/>
+          <w:tab w:val="left" w:pos="5496"/>
+          <w:tab w:val="left" w:pos="6412"/>
+          <w:tab w:val="left" w:pos="7328"/>
+          <w:tab w:val="left" w:pos="8244"/>
+          <w:tab w:val="left" w:pos="9160"/>
+          <w:tab w:val="left" w:pos="10076"/>
+          <w:tab w:val="left" w:pos="10992"/>
+          <w:tab w:val="left" w:pos="11908"/>
+          <w:tab w:val="left" w:pos="12824"/>
+          <w:tab w:val="left" w:pos="13740"/>
+          <w:tab w:val="left" w:pos="14656"/>
+        </w:tabs>
+        <w:spacing w:after="0" w:line="240" w:lineRule="auto"/>
+        <w:rPr>
+          <w:rFonts w:ascii="Consolas" w:eastAsia="Times New Roman" w:hAnsi="Consolas" w:cs="Courier New"/>
+          <w:noProof w:val="0"/>
+          <w:color w:val="212529"/>
+          <w:lang w:val="en-GB" w:eastAsia="en-GB"/>
+        </w:rPr>
+      </w:pPr>
+      <w:r>
+        <w:rPr>
+          <w:rFonts w:ascii="Consolas" w:eastAsia="Times New Roman" w:hAnsi="Consolas" w:cs="Courier New"/>
+          <w:noProof w:val="0"/>
+          <w:color w:val="212529"/>
+          <w:lang w:val="en-GB" w:eastAsia="en-GB"/>
+        </w:rPr>
+        <w:t>echo "Enter your name: "</w:t>
+      </w:r>
+    </w:p>
+    <w:p>
+      <w:pPr>
+        <w:tabs>
+          <w:tab w:val="left" w:pos="916"/>
+          <w:tab w:val="left" w:pos="1832"/>
+          <w:tab w:val="left" w:pos="2748"/>
+          <w:tab w:val="left" w:pos="3664"/>
+          <w:tab w:val="left" w:pos="4580"/>
+          <w:tab w:val="left" w:pos="5496"/>
+          <w:tab w:val="left" w:pos="6412"/>
+          <w:tab w:val="left" w:pos="7328"/>
+          <w:tab w:val="left" w:pos="8244"/>
+          <w:tab w:val="left" w:pos="9160"/>
+          <w:tab w:val="left" w:pos="10076"/>
+          <w:tab w:val="left" w:pos="10992"/>
+          <w:tab w:val="left" w:pos="11908"/>
+          <w:tab w:val="left" w:pos="12824"/>
+          <w:tab w:val="left" w:pos="13740"/>
+          <w:tab w:val="left" w:pos="14656"/>
+        </w:tabs>
+        <w:spacing w:after="0" w:line="240" w:lineRule="auto"/>
+        <w:rPr>
+          <w:rFonts w:ascii="Consolas" w:eastAsia="Times New Roman" w:hAnsi="Consolas" w:cs="Courier New"/>
+          <w:b/>
+          <w:bCs/>
+          <w:noProof w:val="0"/>
+          <w:color w:val="212529"/>
+          <w:lang w:val="en-GB" w:eastAsia="en-GB"/>
+        </w:rPr>
+      </w:pPr>
+      <w:r>
+        <w:rPr>
+          <w:rFonts w:ascii="Consolas" w:eastAsia="Times New Roman" w:hAnsi="Consolas" w:cs="Courier New"/>
+          <w:b/>
+          <w:bCs/>
+          <w:noProof w:val="0"/>
+          <w:color w:val="212529"/>
+          <w:lang w:val="en-GB" w:eastAsia="en-GB"/>
+        </w:rPr>
+        <w:t>read NAME</w:t>
+      </w:r>
+    </w:p>
+    <w:p>
+      <w:pPr>
+        <w:tabs>
+          <w:tab w:val="left" w:pos="916"/>
+          <w:tab w:val="left" w:pos="1832"/>
+          <w:tab w:val="left" w:pos="2748"/>
+          <w:tab w:val="left" w:pos="3664"/>
+          <w:tab w:val="left" w:pos="4580"/>
+          <w:tab w:val="left" w:pos="5496"/>
+          <w:tab w:val="left" w:pos="6412"/>
+          <w:tab w:val="left" w:pos="7328"/>
+          <w:tab w:val="left" w:pos="8244"/>
+          <w:tab w:val="left" w:pos="9160"/>
+          <w:tab w:val="left" w:pos="10076"/>
+          <w:tab w:val="left" w:pos="10992"/>
+          <w:tab w:val="left" w:pos="11908"/>
+          <w:tab w:val="left" w:pos="12824"/>
+          <w:tab w:val="left" w:pos="13740"/>
+          <w:tab w:val="left" w:pos="14656"/>
+        </w:tabs>
+        <w:spacing w:after="0" w:line="240" w:lineRule="auto"/>
+        <w:rPr>
+          <w:rFonts w:ascii="Consolas" w:eastAsia="Times New Roman" w:hAnsi="Consolas" w:cs="Courier New"/>
+          <w:noProof w:val="0"/>
+          <w:color w:val="212529"/>
+          <w:lang w:val="en-GB" w:eastAsia="en-GB"/>
+        </w:rPr>
+      </w:pPr>
+      <w:r>
+        <w:rPr>
+          <w:rFonts w:ascii="Consolas" w:eastAsia="Times New Roman" w:hAnsi="Consolas" w:cs="Courier New"/>
+          <w:noProof w:val="0"/>
+          <w:color w:val="212529"/>
+          <w:lang w:val="en-GB" w:eastAsia="en-GB"/>
+        </w:rPr>
+        <w:t>echo "Welcome $NAME"</w:t>
+      </w:r>
+    </w:p>
+    <w:p/>
+    <w:p>
+      <w:r>
+        <w:rPr>
+          <w:b/>
+          <w:bCs/>
+          <w:sz w:val="24"/>
+          <w:szCs w:val="24"/>
+        </w:rPr>
+        <w:t>read -p</w:t>
+      </w:r>
+      <w:r>
+        <w:rPr>
+          <w:b/>
+          <w:bCs/>
+          <w:sz w:val="24"/>
+          <w:szCs w:val="24"/>
+        </w:rPr>
+        <w:t>:</w:t>
+      </w:r>
+      <w:r>
+        <w:t xml:space="preserve"> T</w:t>
+      </w:r>
+      <w:r>
+        <w:t>o specify a prompt string</w:t>
+      </w:r>
+      <w:r>
+        <w:t xml:space="preserve"> and </w:t>
+      </w:r>
+      <w:r>
+        <w:t>prompt is printed before the read is executed and doesn’t include a newline.</w:t>
+      </w:r>
+    </w:p>
+    <w:p>
+      <w:r>
+        <w:rPr>
+          <w:b/>
+          <w:bCs/>
+          <w:sz w:val="24"/>
+          <w:szCs w:val="24"/>
+        </w:rPr>
+        <w:t>read -s:</w:t>
+      </w:r>
+      <w:r>
+        <w:t xml:space="preserve"> </w:t>
+      </w:r>
+      <w:r>
+        <w:t>When entering sensitive information we do not want to display input coming.</w:t>
+      </w:r>
+    </w:p>
+    <w:p>
+      <w:pPr>
+        <w:pStyle w:val="HTMLPreformatted"/>
+        <w:rPr>
+          <w:rFonts w:ascii="Consolas" w:hAnsi="Consolas"/>
+          <w:sz w:val="24"/>
+          <w:szCs w:val="24"/>
+        </w:rPr>
+      </w:pPr>
+      <w:r>
+        <w:rPr>
+          <w:rFonts w:ascii="Consolas" w:hAnsi="Consolas"/>
+          <w:color w:val="FF0000"/>
+          <w:sz w:val="24"/>
+          <w:szCs w:val="24"/>
+        </w:rPr>
+        <w:t>Command Line Arguments</w:t>
+      </w:r>
+      <w:r>
+        <w:rPr>
+          <w:rFonts w:ascii="Consolas" w:hAnsi="Consolas"/>
+          <w:color w:val="FF0000"/>
+          <w:sz w:val="24"/>
+          <w:szCs w:val="24"/>
+        </w:rPr>
+        <w:t xml:space="preserve"> </w:t>
+      </w:r>
+      <w:r>
+        <w:rPr>
+          <w:rFonts w:ascii="Consolas" w:hAnsi="Consolas"/>
+          <w:sz w:val="24"/>
+          <w:szCs w:val="24"/>
+        </w:rPr>
+        <w:t>./file.sh Yasin Esma Zehra Hasan</w:t>
+      </w:r>
+    </w:p>
+    <w:p>
+      <w:pPr>
+        <w:tabs>
+          <w:tab w:val="left" w:pos="916"/>
+          <w:tab w:val="left" w:pos="1832"/>
+          <w:tab w:val="left" w:pos="2748"/>
+          <w:tab w:val="left" w:pos="3664"/>
+          <w:tab w:val="left" w:pos="4580"/>
+          <w:tab w:val="left" w:pos="5496"/>
+          <w:tab w:val="left" w:pos="6412"/>
+          <w:tab w:val="left" w:pos="7328"/>
+          <w:tab w:val="left" w:pos="8244"/>
+          <w:tab w:val="left" w:pos="9160"/>
+          <w:tab w:val="left" w:pos="10076"/>
+          <w:tab w:val="left" w:pos="10992"/>
+          <w:tab w:val="left" w:pos="11908"/>
+          <w:tab w:val="left" w:pos="12824"/>
+          <w:tab w:val="left" w:pos="13740"/>
+          <w:tab w:val="left" w:pos="14656"/>
+        </w:tabs>
+        <w:spacing w:after="0" w:line="240" w:lineRule="auto"/>
+        <w:rPr>
           <w:rFonts w:ascii="Century Schoolbook" w:eastAsia="Times New Roman" w:hAnsi="Century Schoolbook" w:cstheme="minorHAnsi"/>
           <w:color w:val="212529"/>
           <w:sz w:val="24"/>
@@ -557,34 +2544,293 @@
           <w:lang w:eastAsia="en-GB"/>
         </w:rPr>
       </w:pPr>
-      <w:r>
-        <w:rPr>
-          <w:rFonts w:ascii="Century Schoolbook" w:hAnsi="Century Schoolbook" w:cs="Arial"/>
-          <w:color w:val="1D1C1D"/>
-          <w:sz w:val="23"/>
-          <w:szCs w:val="23"/>
-          <w:shd w:val="clear" w:color="auto" w:fill="FFFFFF"/>
-        </w:rPr>
-        <w:t>export PS1="\[\033[1;31m\]\u@my-linux \[\033[1;37m\]\W: \$ "</w:t>
-      </w:r>
-      <w:r>
-        <w:rPr>
-          <w:rFonts w:ascii="Century Schoolbook" w:hAnsi="Century Schoolbook" w:cs="Arial"/>
-          <w:color w:val="1D1C1D"/>
-          <w:sz w:val="23"/>
-          <w:szCs w:val="23"/>
-        </w:rPr>
-        <w:br/>
-      </w:r>
-      <w:r>
-        <w:rPr>
-          <w:rFonts w:ascii="Century Schoolbook" w:hAnsi="Century Schoolbook" w:cs="Arial"/>
-          <w:color w:val="1D1C1D"/>
-          <w:sz w:val="23"/>
-          <w:szCs w:val="23"/>
-          <w:shd w:val="clear" w:color="auto" w:fill="FFFFFF"/>
-        </w:rPr>
-        <w:t>export PS1="\[\033[1;32m\]\u@my-ubuntu \[\033[1;37m\]\W: \$ "</w:t>
+    </w:p>
+    <w:p>
+      <w:pPr>
+        <w:rPr>
+          <w:sz w:val="24"/>
+          <w:szCs w:val="24"/>
+        </w:rPr>
+      </w:pPr>
+      <w:r>
+        <w:rPr>
+          <w:sz w:val="24"/>
+          <w:szCs w:val="24"/>
+        </w:rPr>
+        <w:t>echo "File Name is $0"</w:t>
+      </w:r>
+      <w:r>
+        <w:rPr>
+          <w:sz w:val="24"/>
+          <w:szCs w:val="24"/>
+        </w:rPr>
+        <w:t xml:space="preserve"> </w:t>
+      </w:r>
+      <w:r>
+        <w:rPr>
+          <w:sz w:val="24"/>
+          <w:szCs w:val="24"/>
+        </w:rPr>
+        <w:sym w:font="Wingdings" w:char="F0E0"/>
+      </w:r>
+      <w:r>
+        <w:rPr>
+          <w:sz w:val="24"/>
+          <w:szCs w:val="24"/>
+        </w:rPr>
+        <w:t xml:space="preserve"> file.sh</w:t>
+      </w:r>
+    </w:p>
+    <w:p>
+      <w:pPr>
+        <w:rPr>
+          <w:sz w:val="24"/>
+          <w:szCs w:val="24"/>
+        </w:rPr>
+      </w:pPr>
+      <w:r>
+        <w:rPr>
+          <w:sz w:val="24"/>
+          <w:szCs w:val="24"/>
+        </w:rPr>
+        <w:t>echo "First Parameter is $1"</w:t>
+      </w:r>
+      <w:r>
+        <w:rPr>
+          <w:sz w:val="24"/>
+          <w:szCs w:val="24"/>
+        </w:rPr>
+        <w:t xml:space="preserve"> </w:t>
+      </w:r>
+      <w:r>
+        <w:rPr>
+          <w:sz w:val="24"/>
+          <w:szCs w:val="24"/>
+        </w:rPr>
+        <w:sym w:font="Wingdings" w:char="F0E0"/>
+      </w:r>
+      <w:r>
+        <w:rPr>
+          <w:sz w:val="24"/>
+          <w:szCs w:val="24"/>
+        </w:rPr>
+        <w:t xml:space="preserve"> Yasin</w:t>
+      </w:r>
+    </w:p>
+    <w:p>
+      <w:pPr>
+        <w:rPr>
+          <w:sz w:val="24"/>
+          <w:szCs w:val="24"/>
+        </w:rPr>
+      </w:pPr>
+      <w:r>
+        <w:rPr>
+          <w:sz w:val="24"/>
+          <w:szCs w:val="24"/>
+        </w:rPr>
+        <w:t>echo "Second Parameter is $2"</w:t>
+      </w:r>
+      <w:r>
+        <w:rPr>
+          <w:sz w:val="24"/>
+          <w:szCs w:val="24"/>
+        </w:rPr>
+        <w:t xml:space="preserve"> </w:t>
+      </w:r>
+      <w:r>
+        <w:rPr>
+          <w:sz w:val="24"/>
+          <w:szCs w:val="24"/>
+        </w:rPr>
+        <w:sym w:font="Wingdings" w:char="F0E0"/>
+      </w:r>
+      <w:r>
+        <w:rPr>
+          <w:sz w:val="24"/>
+          <w:szCs w:val="24"/>
+        </w:rPr>
+        <w:t xml:space="preserve"> Esma</w:t>
+      </w:r>
+    </w:p>
+    <w:p>
+      <w:pPr>
+        <w:rPr>
+          <w:sz w:val="24"/>
+          <w:szCs w:val="24"/>
+        </w:rPr>
+      </w:pPr>
+      <w:r>
+        <w:rPr>
+          <w:sz w:val="24"/>
+          <w:szCs w:val="24"/>
+        </w:rPr>
+        <w:t>echo "Third Parameter is $3"</w:t>
+      </w:r>
+      <w:r>
+        <w:rPr>
+          <w:sz w:val="24"/>
+          <w:szCs w:val="24"/>
+        </w:rPr>
+        <w:t xml:space="preserve"> </w:t>
+      </w:r>
+      <w:r>
+        <w:rPr>
+          <w:sz w:val="24"/>
+          <w:szCs w:val="24"/>
+        </w:rPr>
+        <w:sym w:font="Wingdings" w:char="F0E0"/>
+      </w:r>
+      <w:r>
+        <w:rPr>
+          <w:sz w:val="24"/>
+          <w:szCs w:val="24"/>
+        </w:rPr>
+        <w:t xml:space="preserve"> Zehra</w:t>
+      </w:r>
+    </w:p>
+    <w:p>
+      <w:pPr>
+        <w:rPr>
+          <w:sz w:val="24"/>
+          <w:szCs w:val="24"/>
+        </w:rPr>
+      </w:pPr>
+      <w:r>
+        <w:rPr>
+          <w:sz w:val="24"/>
+          <w:szCs w:val="24"/>
+        </w:rPr>
+        <w:t>echo "All the Parameters are $@"</w:t>
+      </w:r>
+      <w:r>
+        <w:rPr>
+          <w:sz w:val="24"/>
+          <w:szCs w:val="24"/>
+        </w:rPr>
+        <w:t xml:space="preserve">  </w:t>
+      </w:r>
+      <w:r>
+        <w:rPr>
+          <w:sz w:val="24"/>
+          <w:szCs w:val="24"/>
+        </w:rPr>
+        <w:sym w:font="Wingdings" w:char="F0E0"/>
+      </w:r>
+      <w:r>
+        <w:rPr>
+          <w:sz w:val="24"/>
+          <w:szCs w:val="24"/>
+        </w:rPr>
+        <w:t xml:space="preserve"> Yasin Esma Zehra Hasan</w:t>
+      </w:r>
+    </w:p>
+    <w:p>
+      <w:pPr>
+        <w:rPr>
+          <w:sz w:val="24"/>
+          <w:szCs w:val="24"/>
+        </w:rPr>
+      </w:pPr>
+      <w:r>
+        <w:rPr>
+          <w:sz w:val="24"/>
+          <w:szCs w:val="24"/>
+        </w:rPr>
+        <w:t>echo "Total Number of Parameters : $#"</w:t>
+      </w:r>
+      <w:r>
+        <w:rPr>
+          <w:sz w:val="24"/>
+          <w:szCs w:val="24"/>
+        </w:rPr>
+        <w:t xml:space="preserve"> </w:t>
+      </w:r>
+      <w:r>
+        <w:rPr>
+          <w:sz w:val="24"/>
+          <w:szCs w:val="24"/>
+        </w:rPr>
+        <w:sym w:font="Wingdings" w:char="F0E0"/>
+      </w:r>
+      <w:r>
+        <w:rPr>
+          <w:sz w:val="24"/>
+          <w:szCs w:val="24"/>
+        </w:rPr>
+        <w:t xml:space="preserve"> 4</w:t>
+      </w:r>
+    </w:p>
+    <w:p>
+      <w:pPr>
+        <w:rPr>
+          <w:sz w:val="24"/>
+          <w:szCs w:val="24"/>
+        </w:rPr>
+      </w:pPr>
+      <w:r>
+        <w:rPr>
+          <w:sz w:val="24"/>
+          <w:szCs w:val="24"/>
+        </w:rPr>
+        <w:t>echo "$RANDOM is a random number"</w:t>
+      </w:r>
+      <w:r>
+        <w:rPr>
+          <w:sz w:val="24"/>
+          <w:szCs w:val="24"/>
+        </w:rPr>
+        <w:t xml:space="preserve"> </w:t>
+      </w:r>
+      <w:r>
+        <w:rPr>
+          <w:sz w:val="24"/>
+          <w:szCs w:val="24"/>
+        </w:rPr>
+        <w:sym w:font="Wingdings" w:char="F0E0"/>
+      </w:r>
+      <w:r>
+        <w:rPr>
+          <w:sz w:val="24"/>
+          <w:szCs w:val="24"/>
+        </w:rPr>
+        <w:t xml:space="preserve"> 2345</w:t>
+      </w:r>
+    </w:p>
+    <w:p>
+      <w:pPr>
+        <w:rPr>
+          <w:sz w:val="24"/>
+          <w:szCs w:val="24"/>
+        </w:rPr>
+      </w:pPr>
+      <w:r>
+        <w:rPr>
+          <w:sz w:val="24"/>
+          <w:szCs w:val="24"/>
+        </w:rPr>
+        <w:t>echo "The current line number is $LINENO"</w:t>
+      </w:r>
+      <w:r>
+        <w:rPr>
+          <w:sz w:val="24"/>
+          <w:szCs w:val="24"/>
+        </w:rPr>
+        <w:t xml:space="preserve"> </w:t>
+      </w:r>
+      <w:r>
+        <w:rPr>
+          <w:sz w:val="24"/>
+          <w:szCs w:val="24"/>
+        </w:rPr>
+        <w:sym w:font="Wingdings" w:char="F0E0"/>
+      </w:r>
+      <w:r>
+        <w:rPr>
+          <w:sz w:val="24"/>
+          <w:szCs w:val="24"/>
+        </w:rPr>
+        <w:t xml:space="preserve"> 8</w:t>
       </w:r>
     </w:p>
     <w:p>
@@ -628,7 +2874,7 @@
         <v:path o:extrusionok="f" gradientshapeok="t" o:connecttype="rect"/>
         <o:lock v:ext="edit" aspectratio="t"/>
       </v:shapetype>
-      <v:shape id="_x0000_i1207" type="#_x0000_t75" style="width:11.4pt;height:11.4pt" o:bullet="t">
+      <v:shape id="_x0000_i1385" type="#_x0000_t75" style="width:11.4pt;height:11.4pt" o:bullet="t">
         <v:imagedata r:id="rId1" o:title="msoB2BB"/>
       </v:shape>
     </w:pict>
@@ -747,9 +2993,345 @@
     </w:lvl>
   </w:abstractNum>
   <w:abstractNum w:abstractNumId="1" w15:restartNumberingAfterBreak="0">
+    <w:nsid w:val="24CD0617"/>
+    <w:multiLevelType w:val="hybridMultilevel"/>
+    <w:tmpl w:val="8E04A1E0"/>
+    <w:lvl w:ilvl="0" w:tplc="539E2472">
+      <w:numFmt w:val="bullet"/>
+      <w:lvlText w:val=""/>
+      <w:lvlJc w:val="left"/>
+      <w:pPr>
+        <w:ind w:left="720" w:hanging="360"/>
+      </w:pPr>
+      <w:rPr>
+        <w:rFonts w:ascii="Wingdings" w:eastAsia="Times New Roman" w:hAnsi="Wingdings" w:cs="Courier New" w:hint="default"/>
+      </w:rPr>
+    </w:lvl>
+    <w:lvl w:ilvl="1" w:tplc="08090003" w:tentative="1">
+      <w:start w:val="1"/>
+      <w:numFmt w:val="bullet"/>
+      <w:lvlText w:val="o"/>
+      <w:lvlJc w:val="left"/>
+      <w:pPr>
+        <w:ind w:left="1440" w:hanging="360"/>
+      </w:pPr>
+      <w:rPr>
+        <w:rFonts w:ascii="Courier New" w:hAnsi="Courier New" w:cs="Courier New" w:hint="default"/>
+      </w:rPr>
+    </w:lvl>
+    <w:lvl w:ilvl="2" w:tplc="08090005" w:tentative="1">
+      <w:start w:val="1"/>
+      <w:numFmt w:val="bullet"/>
+      <w:lvlText w:val=""/>
+      <w:lvlJc w:val="left"/>
+      <w:pPr>
+        <w:ind w:left="2160" w:hanging="360"/>
+      </w:pPr>
+      <w:rPr>
+        <w:rFonts w:ascii="Wingdings" w:hAnsi="Wingdings" w:hint="default"/>
+      </w:rPr>
+    </w:lvl>
+    <w:lvl w:ilvl="3" w:tplc="08090001" w:tentative="1">
+      <w:start w:val="1"/>
+      <w:numFmt w:val="bullet"/>
+      <w:lvlText w:val=""/>
+      <w:lvlJc w:val="left"/>
+      <w:pPr>
+        <w:ind w:left="2880" w:hanging="360"/>
+      </w:pPr>
+      <w:rPr>
+        <w:rFonts w:ascii="Symbol" w:hAnsi="Symbol" w:hint="default"/>
+      </w:rPr>
+    </w:lvl>
+    <w:lvl w:ilvl="4" w:tplc="08090003" w:tentative="1">
+      <w:start w:val="1"/>
+      <w:numFmt w:val="bullet"/>
+      <w:lvlText w:val="o"/>
+      <w:lvlJc w:val="left"/>
+      <w:pPr>
+        <w:ind w:left="3600" w:hanging="360"/>
+      </w:pPr>
+      <w:rPr>
+        <w:rFonts w:ascii="Courier New" w:hAnsi="Courier New" w:cs="Courier New" w:hint="default"/>
+      </w:rPr>
+    </w:lvl>
+    <w:lvl w:ilvl="5" w:tplc="08090005" w:tentative="1">
+      <w:start w:val="1"/>
+      <w:numFmt w:val="bullet"/>
+      <w:lvlText w:val=""/>
+      <w:lvlJc w:val="left"/>
+      <w:pPr>
+        <w:ind w:left="4320" w:hanging="360"/>
+      </w:pPr>
+      <w:rPr>
+        <w:rFonts w:ascii="Wingdings" w:hAnsi="Wingdings" w:hint="default"/>
+      </w:rPr>
+    </w:lvl>
+    <w:lvl w:ilvl="6" w:tplc="08090001" w:tentative="1">
+      <w:start w:val="1"/>
+      <w:numFmt w:val="bullet"/>
+      <w:lvlText w:val=""/>
+      <w:lvlJc w:val="left"/>
+      <w:pPr>
+        <w:ind w:left="5040" w:hanging="360"/>
+      </w:pPr>
+      <w:rPr>
+        <w:rFonts w:ascii="Symbol" w:hAnsi="Symbol" w:hint="default"/>
+      </w:rPr>
+    </w:lvl>
+    <w:lvl w:ilvl="7" w:tplc="08090003" w:tentative="1">
+      <w:start w:val="1"/>
+      <w:numFmt w:val="bullet"/>
+      <w:lvlText w:val="o"/>
+      <w:lvlJc w:val="left"/>
+      <w:pPr>
+        <w:ind w:left="5760" w:hanging="360"/>
+      </w:pPr>
+      <w:rPr>
+        <w:rFonts w:ascii="Courier New" w:hAnsi="Courier New" w:cs="Courier New" w:hint="default"/>
+      </w:rPr>
+    </w:lvl>
+    <w:lvl w:ilvl="8" w:tplc="08090005" w:tentative="1">
+      <w:start w:val="1"/>
+      <w:numFmt w:val="bullet"/>
+      <w:lvlText w:val=""/>
+      <w:lvlJc w:val="left"/>
+      <w:pPr>
+        <w:ind w:left="6480" w:hanging="360"/>
+      </w:pPr>
+      <w:rPr>
+        <w:rFonts w:ascii="Wingdings" w:hAnsi="Wingdings" w:hint="default"/>
+      </w:rPr>
+    </w:lvl>
+  </w:abstractNum>
+  <w:abstractNum w:abstractNumId="2" w15:restartNumberingAfterBreak="0">
+    <w:nsid w:val="2FC66AFF"/>
+    <w:multiLevelType w:val="hybridMultilevel"/>
+    <w:tmpl w:val="A5B22CD6"/>
+    <w:lvl w:ilvl="0" w:tplc="6E0EB0D0">
+      <w:numFmt w:val="bullet"/>
+      <w:lvlText w:val=""/>
+      <w:lvlJc w:val="left"/>
+      <w:pPr>
+        <w:ind w:left="720" w:hanging="360"/>
+      </w:pPr>
+      <w:rPr>
+        <w:rFonts w:ascii="Wingdings" w:eastAsia="Times New Roman" w:hAnsi="Wingdings" w:cs="Times New Roman" w:hint="default"/>
+      </w:rPr>
+    </w:lvl>
+    <w:lvl w:ilvl="1" w:tplc="08090003" w:tentative="1">
+      <w:start w:val="1"/>
+      <w:numFmt w:val="bullet"/>
+      <w:lvlText w:val="o"/>
+      <w:lvlJc w:val="left"/>
+      <w:pPr>
+        <w:ind w:left="1440" w:hanging="360"/>
+      </w:pPr>
+      <w:rPr>
+        <w:rFonts w:ascii="Courier New" w:hAnsi="Courier New" w:cs="Courier New" w:hint="default"/>
+      </w:rPr>
+    </w:lvl>
+    <w:lvl w:ilvl="2" w:tplc="08090005" w:tentative="1">
+      <w:start w:val="1"/>
+      <w:numFmt w:val="bullet"/>
+      <w:lvlText w:val=""/>
+      <w:lvlJc w:val="left"/>
+      <w:pPr>
+        <w:ind w:left="2160" w:hanging="360"/>
+      </w:pPr>
+      <w:rPr>
+        <w:rFonts w:ascii="Wingdings" w:hAnsi="Wingdings" w:hint="default"/>
+      </w:rPr>
+    </w:lvl>
+    <w:lvl w:ilvl="3" w:tplc="08090001" w:tentative="1">
+      <w:start w:val="1"/>
+      <w:numFmt w:val="bullet"/>
+      <w:lvlText w:val=""/>
+      <w:lvlJc w:val="left"/>
+      <w:pPr>
+        <w:ind w:left="2880" w:hanging="360"/>
+      </w:pPr>
+      <w:rPr>
+        <w:rFonts w:ascii="Symbol" w:hAnsi="Symbol" w:hint="default"/>
+      </w:rPr>
+    </w:lvl>
+    <w:lvl w:ilvl="4" w:tplc="08090003" w:tentative="1">
+      <w:start w:val="1"/>
+      <w:numFmt w:val="bullet"/>
+      <w:lvlText w:val="o"/>
+      <w:lvlJc w:val="left"/>
+      <w:pPr>
+        <w:ind w:left="3600" w:hanging="360"/>
+      </w:pPr>
+      <w:rPr>
+        <w:rFonts w:ascii="Courier New" w:hAnsi="Courier New" w:cs="Courier New" w:hint="default"/>
+      </w:rPr>
+    </w:lvl>
+    <w:lvl w:ilvl="5" w:tplc="08090005" w:tentative="1">
+      <w:start w:val="1"/>
+      <w:numFmt w:val="bullet"/>
+      <w:lvlText w:val=""/>
+      <w:lvlJc w:val="left"/>
+      <w:pPr>
+        <w:ind w:left="4320" w:hanging="360"/>
+      </w:pPr>
+      <w:rPr>
+        <w:rFonts w:ascii="Wingdings" w:hAnsi="Wingdings" w:hint="default"/>
+      </w:rPr>
+    </w:lvl>
+    <w:lvl w:ilvl="6" w:tplc="08090001" w:tentative="1">
+      <w:start w:val="1"/>
+      <w:numFmt w:val="bullet"/>
+      <w:lvlText w:val=""/>
+      <w:lvlJc w:val="left"/>
+      <w:pPr>
+        <w:ind w:left="5040" w:hanging="360"/>
+      </w:pPr>
+      <w:rPr>
+        <w:rFonts w:ascii="Symbol" w:hAnsi="Symbol" w:hint="default"/>
+      </w:rPr>
+    </w:lvl>
+    <w:lvl w:ilvl="7" w:tplc="08090003" w:tentative="1">
+      <w:start w:val="1"/>
+      <w:numFmt w:val="bullet"/>
+      <w:lvlText w:val="o"/>
+      <w:lvlJc w:val="left"/>
+      <w:pPr>
+        <w:ind w:left="5760" w:hanging="360"/>
+      </w:pPr>
+      <w:rPr>
+        <w:rFonts w:ascii="Courier New" w:hAnsi="Courier New" w:cs="Courier New" w:hint="default"/>
+      </w:rPr>
+    </w:lvl>
+    <w:lvl w:ilvl="8" w:tplc="08090005" w:tentative="1">
+      <w:start w:val="1"/>
+      <w:numFmt w:val="bullet"/>
+      <w:lvlText w:val=""/>
+      <w:lvlJc w:val="left"/>
+      <w:pPr>
+        <w:ind w:left="6480" w:hanging="360"/>
+      </w:pPr>
+      <w:rPr>
+        <w:rFonts w:ascii="Wingdings" w:hAnsi="Wingdings" w:hint="default"/>
+      </w:rPr>
+    </w:lvl>
+  </w:abstractNum>
+  <w:abstractNum w:abstractNumId="3" w15:restartNumberingAfterBreak="0">
+    <w:nsid w:val="3903547B"/>
+    <w:multiLevelType w:val="hybridMultilevel"/>
+    <w:tmpl w:val="15245690"/>
+    <w:lvl w:ilvl="0" w:tplc="99F25310">
+      <w:numFmt w:val="bullet"/>
+      <w:lvlText w:val=""/>
+      <w:lvlJc w:val="left"/>
+      <w:pPr>
+        <w:ind w:left="720" w:hanging="360"/>
+      </w:pPr>
+      <w:rPr>
+        <w:rFonts w:ascii="Wingdings" w:eastAsia="Times New Roman" w:hAnsi="Wingdings" w:cs="Courier New" w:hint="default"/>
+      </w:rPr>
+    </w:lvl>
+    <w:lvl w:ilvl="1" w:tplc="08090003" w:tentative="1">
+      <w:start w:val="1"/>
+      <w:numFmt w:val="bullet"/>
+      <w:lvlText w:val="o"/>
+      <w:lvlJc w:val="left"/>
+      <w:pPr>
+        <w:ind w:left="1440" w:hanging="360"/>
+      </w:pPr>
+      <w:rPr>
+        <w:rFonts w:ascii="Courier New" w:hAnsi="Courier New" w:cs="Courier New" w:hint="default"/>
+      </w:rPr>
+    </w:lvl>
+    <w:lvl w:ilvl="2" w:tplc="08090005" w:tentative="1">
+      <w:start w:val="1"/>
+      <w:numFmt w:val="bullet"/>
+      <w:lvlText w:val=""/>
+      <w:lvlJc w:val="left"/>
+      <w:pPr>
+        <w:ind w:left="2160" w:hanging="360"/>
+      </w:pPr>
+      <w:rPr>
+        <w:rFonts w:ascii="Wingdings" w:hAnsi="Wingdings" w:hint="default"/>
+      </w:rPr>
+    </w:lvl>
+    <w:lvl w:ilvl="3" w:tplc="08090001" w:tentative="1">
+      <w:start w:val="1"/>
+      <w:numFmt w:val="bullet"/>
+      <w:lvlText w:val=""/>
+      <w:lvlJc w:val="left"/>
+      <w:pPr>
+        <w:ind w:left="2880" w:hanging="360"/>
+      </w:pPr>
+      <w:rPr>
+        <w:rFonts w:ascii="Symbol" w:hAnsi="Symbol" w:hint="default"/>
+      </w:rPr>
+    </w:lvl>
+    <w:lvl w:ilvl="4" w:tplc="08090003" w:tentative="1">
+      <w:start w:val="1"/>
+      <w:numFmt w:val="bullet"/>
+      <w:lvlText w:val="o"/>
+      <w:lvlJc w:val="left"/>
+      <w:pPr>
+        <w:ind w:left="3600" w:hanging="360"/>
+      </w:pPr>
+      <w:rPr>
+        <w:rFonts w:ascii="Courier New" w:hAnsi="Courier New" w:cs="Courier New" w:hint="default"/>
+      </w:rPr>
+    </w:lvl>
+    <w:lvl w:ilvl="5" w:tplc="08090005" w:tentative="1">
+      <w:start w:val="1"/>
+      <w:numFmt w:val="bullet"/>
+      <w:lvlText w:val=""/>
+      <w:lvlJc w:val="left"/>
+      <w:pPr>
+        <w:ind w:left="4320" w:hanging="360"/>
+      </w:pPr>
+      <w:rPr>
+        <w:rFonts w:ascii="Wingdings" w:hAnsi="Wingdings" w:hint="default"/>
+      </w:rPr>
+    </w:lvl>
+    <w:lvl w:ilvl="6" w:tplc="08090001" w:tentative="1">
+      <w:start w:val="1"/>
+      <w:numFmt w:val="bullet"/>
+      <w:lvlText w:val=""/>
+      <w:lvlJc w:val="left"/>
+      <w:pPr>
+        <w:ind w:left="5040" w:hanging="360"/>
+      </w:pPr>
+      <w:rPr>
+        <w:rFonts w:ascii="Symbol" w:hAnsi="Symbol" w:hint="default"/>
+      </w:rPr>
+    </w:lvl>
+    <w:lvl w:ilvl="7" w:tplc="08090003" w:tentative="1">
+      <w:start w:val="1"/>
+      <w:numFmt w:val="bullet"/>
+      <w:lvlText w:val="o"/>
+      <w:lvlJc w:val="left"/>
+      <w:pPr>
+        <w:ind w:left="5760" w:hanging="360"/>
+      </w:pPr>
+      <w:rPr>
+        <w:rFonts w:ascii="Courier New" w:hAnsi="Courier New" w:cs="Courier New" w:hint="default"/>
+      </w:rPr>
+    </w:lvl>
+    <w:lvl w:ilvl="8" w:tplc="08090005" w:tentative="1">
+      <w:start w:val="1"/>
+      <w:numFmt w:val="bullet"/>
+      <w:lvlText w:val=""/>
+      <w:lvlJc w:val="left"/>
+      <w:pPr>
+        <w:ind w:left="6480" w:hanging="360"/>
+      </w:pPr>
+      <w:rPr>
+        <w:rFonts w:ascii="Wingdings" w:hAnsi="Wingdings" w:hint="default"/>
+      </w:rPr>
+    </w:lvl>
+  </w:abstractNum>
+  <w:abstractNum w:abstractNumId="4" w15:restartNumberingAfterBreak="0">
     <w:nsid w:val="582F38B0"/>
     <w:multiLevelType w:val="hybridMultilevel"/>
-    <w:tmpl w:val="80FE03C8"/>
+    <w:tmpl w:val="C5E20DF4"/>
     <w:lvl w:ilvl="0" w:tplc="08090007">
       <w:start w:val="1"/>
       <w:numFmt w:val="bullet"/>
@@ -860,11 +3442,288 @@
       </w:rPr>
     </w:lvl>
   </w:abstractNum>
+  <w:abstractNum w:abstractNumId="5" w15:restartNumberingAfterBreak="0">
+    <w:nsid w:val="62342D86"/>
+    <w:multiLevelType w:val="hybridMultilevel"/>
+    <w:tmpl w:val="3BA230FA"/>
+    <w:lvl w:ilvl="0" w:tplc="08090003">
+      <w:start w:val="1"/>
+      <w:numFmt w:val="bullet"/>
+      <w:lvlText w:val="o"/>
+      <w:lvlJc w:val="left"/>
+      <w:pPr>
+        <w:ind w:left="720" w:hanging="360"/>
+      </w:pPr>
+      <w:rPr>
+        <w:rFonts w:ascii="Courier New" w:hAnsi="Courier New" w:cs="Courier New" w:hint="default"/>
+      </w:rPr>
+    </w:lvl>
+    <w:lvl w:ilvl="1" w:tplc="08090003" w:tentative="1">
+      <w:start w:val="1"/>
+      <w:numFmt w:val="bullet"/>
+      <w:lvlText w:val="o"/>
+      <w:lvlJc w:val="left"/>
+      <w:pPr>
+        <w:ind w:left="1440" w:hanging="360"/>
+      </w:pPr>
+      <w:rPr>
+        <w:rFonts w:ascii="Courier New" w:hAnsi="Courier New" w:cs="Courier New" w:hint="default"/>
+      </w:rPr>
+    </w:lvl>
+    <w:lvl w:ilvl="2" w:tplc="08090005" w:tentative="1">
+      <w:start w:val="1"/>
+      <w:numFmt w:val="bullet"/>
+      <w:lvlText w:val=""/>
+      <w:lvlJc w:val="left"/>
+      <w:pPr>
+        <w:ind w:left="2160" w:hanging="360"/>
+      </w:pPr>
+      <w:rPr>
+        <w:rFonts w:ascii="Wingdings" w:hAnsi="Wingdings" w:hint="default"/>
+      </w:rPr>
+    </w:lvl>
+    <w:lvl w:ilvl="3" w:tplc="08090001" w:tentative="1">
+      <w:start w:val="1"/>
+      <w:numFmt w:val="bullet"/>
+      <w:lvlText w:val=""/>
+      <w:lvlJc w:val="left"/>
+      <w:pPr>
+        <w:ind w:left="2880" w:hanging="360"/>
+      </w:pPr>
+      <w:rPr>
+        <w:rFonts w:ascii="Symbol" w:hAnsi="Symbol" w:hint="default"/>
+      </w:rPr>
+    </w:lvl>
+    <w:lvl w:ilvl="4" w:tplc="08090003" w:tentative="1">
+      <w:start w:val="1"/>
+      <w:numFmt w:val="bullet"/>
+      <w:lvlText w:val="o"/>
+      <w:lvlJc w:val="left"/>
+      <w:pPr>
+        <w:ind w:left="3600" w:hanging="360"/>
+      </w:pPr>
+      <w:rPr>
+        <w:rFonts w:ascii="Courier New" w:hAnsi="Courier New" w:cs="Courier New" w:hint="default"/>
+      </w:rPr>
+    </w:lvl>
+    <w:lvl w:ilvl="5" w:tplc="08090005" w:tentative="1">
+      <w:start w:val="1"/>
+      <w:numFmt w:val="bullet"/>
+      <w:lvlText w:val=""/>
+      <w:lvlJc w:val="left"/>
+      <w:pPr>
+        <w:ind w:left="4320" w:hanging="360"/>
+      </w:pPr>
+      <w:rPr>
+        <w:rFonts w:ascii="Wingdings" w:hAnsi="Wingdings" w:hint="default"/>
+      </w:rPr>
+    </w:lvl>
+    <w:lvl w:ilvl="6" w:tplc="08090001" w:tentative="1">
+      <w:start w:val="1"/>
+      <w:numFmt w:val="bullet"/>
+      <w:lvlText w:val=""/>
+      <w:lvlJc w:val="left"/>
+      <w:pPr>
+        <w:ind w:left="5040" w:hanging="360"/>
+      </w:pPr>
+      <w:rPr>
+        <w:rFonts w:ascii="Symbol" w:hAnsi="Symbol" w:hint="default"/>
+      </w:rPr>
+    </w:lvl>
+    <w:lvl w:ilvl="7" w:tplc="08090003" w:tentative="1">
+      <w:start w:val="1"/>
+      <w:numFmt w:val="bullet"/>
+      <w:lvlText w:val="o"/>
+      <w:lvlJc w:val="left"/>
+      <w:pPr>
+        <w:ind w:left="5760" w:hanging="360"/>
+      </w:pPr>
+      <w:rPr>
+        <w:rFonts w:ascii="Courier New" w:hAnsi="Courier New" w:cs="Courier New" w:hint="default"/>
+      </w:rPr>
+    </w:lvl>
+    <w:lvl w:ilvl="8" w:tplc="08090005" w:tentative="1">
+      <w:start w:val="1"/>
+      <w:numFmt w:val="bullet"/>
+      <w:lvlText w:val=""/>
+      <w:lvlJc w:val="left"/>
+      <w:pPr>
+        <w:ind w:left="6480" w:hanging="360"/>
+      </w:pPr>
+      <w:rPr>
+        <w:rFonts w:ascii="Wingdings" w:hAnsi="Wingdings" w:hint="default"/>
+      </w:rPr>
+    </w:lvl>
+  </w:abstractNum>
+  <w:abstractNum w:abstractNumId="6" w15:restartNumberingAfterBreak="0">
+    <w:nsid w:val="73776322"/>
+    <w:multiLevelType w:val="multilevel"/>
+    <w:tmpl w:val="C9F44E7E"/>
+    <w:lvl w:ilvl="0">
+      <w:start w:val="1"/>
+      <w:numFmt w:val="bullet"/>
+      <w:lvlText w:val=""/>
+      <w:lvlJc w:val="left"/>
+      <w:pPr>
+        <w:tabs>
+          <w:tab w:val="num" w:pos="720"/>
+        </w:tabs>
+        <w:ind w:left="720" w:hanging="360"/>
+      </w:pPr>
+      <w:rPr>
+        <w:rFonts w:ascii="Symbol" w:hAnsi="Symbol" w:hint="default"/>
+        <w:sz w:val="20"/>
+      </w:rPr>
+    </w:lvl>
+    <w:lvl w:ilvl="1">
+      <w:start w:val="1"/>
+      <w:numFmt w:val="bullet"/>
+      <w:lvlText w:val="o"/>
+      <w:lvlJc w:val="left"/>
+      <w:pPr>
+        <w:tabs>
+          <w:tab w:val="num" w:pos="1440"/>
+        </w:tabs>
+        <w:ind w:left="1440" w:hanging="360"/>
+      </w:pPr>
+      <w:rPr>
+        <w:rFonts w:ascii="Courier New" w:hAnsi="Courier New" w:hint="default"/>
+        <w:sz w:val="20"/>
+      </w:rPr>
+    </w:lvl>
+    <w:lvl w:ilvl="2" w:tentative="1">
+      <w:start w:val="1"/>
+      <w:numFmt w:val="bullet"/>
+      <w:lvlText w:val=""/>
+      <w:lvlJc w:val="left"/>
+      <w:pPr>
+        <w:tabs>
+          <w:tab w:val="num" w:pos="2160"/>
+        </w:tabs>
+        <w:ind w:left="2160" w:hanging="360"/>
+      </w:pPr>
+      <w:rPr>
+        <w:rFonts w:ascii="Wingdings" w:hAnsi="Wingdings" w:hint="default"/>
+        <w:sz w:val="20"/>
+      </w:rPr>
+    </w:lvl>
+    <w:lvl w:ilvl="3" w:tentative="1">
+      <w:start w:val="1"/>
+      <w:numFmt w:val="bullet"/>
+      <w:lvlText w:val=""/>
+      <w:lvlJc w:val="left"/>
+      <w:pPr>
+        <w:tabs>
+          <w:tab w:val="num" w:pos="2880"/>
+        </w:tabs>
+        <w:ind w:left="2880" w:hanging="360"/>
+      </w:pPr>
+      <w:rPr>
+        <w:rFonts w:ascii="Wingdings" w:hAnsi="Wingdings" w:hint="default"/>
+        <w:sz w:val="20"/>
+      </w:rPr>
+    </w:lvl>
+    <w:lvl w:ilvl="4" w:tentative="1">
+      <w:start w:val="1"/>
+      <w:numFmt w:val="bullet"/>
+      <w:lvlText w:val=""/>
+      <w:lvlJc w:val="left"/>
+      <w:pPr>
+        <w:tabs>
+          <w:tab w:val="num" w:pos="3600"/>
+        </w:tabs>
+        <w:ind w:left="3600" w:hanging="360"/>
+      </w:pPr>
+      <w:rPr>
+        <w:rFonts w:ascii="Wingdings" w:hAnsi="Wingdings" w:hint="default"/>
+        <w:sz w:val="20"/>
+      </w:rPr>
+    </w:lvl>
+    <w:lvl w:ilvl="5" w:tentative="1">
+      <w:start w:val="1"/>
+      <w:numFmt w:val="bullet"/>
+      <w:lvlText w:val=""/>
+      <w:lvlJc w:val="left"/>
+      <w:pPr>
+        <w:tabs>
+          <w:tab w:val="num" w:pos="4320"/>
+        </w:tabs>
+        <w:ind w:left="4320" w:hanging="360"/>
+      </w:pPr>
+      <w:rPr>
+        <w:rFonts w:ascii="Wingdings" w:hAnsi="Wingdings" w:hint="default"/>
+        <w:sz w:val="20"/>
+      </w:rPr>
+    </w:lvl>
+    <w:lvl w:ilvl="6" w:tentative="1">
+      <w:start w:val="1"/>
+      <w:numFmt w:val="bullet"/>
+      <w:lvlText w:val=""/>
+      <w:lvlJc w:val="left"/>
+      <w:pPr>
+        <w:tabs>
+          <w:tab w:val="num" w:pos="5040"/>
+        </w:tabs>
+        <w:ind w:left="5040" w:hanging="360"/>
+      </w:pPr>
+      <w:rPr>
+        <w:rFonts w:ascii="Wingdings" w:hAnsi="Wingdings" w:hint="default"/>
+        <w:sz w:val="20"/>
+      </w:rPr>
+    </w:lvl>
+    <w:lvl w:ilvl="7" w:tentative="1">
+      <w:start w:val="1"/>
+      <w:numFmt w:val="bullet"/>
+      <w:lvlText w:val=""/>
+      <w:lvlJc w:val="left"/>
+      <w:pPr>
+        <w:tabs>
+          <w:tab w:val="num" w:pos="5760"/>
+        </w:tabs>
+        <w:ind w:left="5760" w:hanging="360"/>
+      </w:pPr>
+      <w:rPr>
+        <w:rFonts w:ascii="Wingdings" w:hAnsi="Wingdings" w:hint="default"/>
+        <w:sz w:val="20"/>
+      </w:rPr>
+    </w:lvl>
+    <w:lvl w:ilvl="8" w:tentative="1">
+      <w:start w:val="1"/>
+      <w:numFmt w:val="bullet"/>
+      <w:lvlText w:val=""/>
+      <w:lvlJc w:val="left"/>
+      <w:pPr>
+        <w:tabs>
+          <w:tab w:val="num" w:pos="6480"/>
+        </w:tabs>
+        <w:ind w:left="6480" w:hanging="360"/>
+      </w:pPr>
+      <w:rPr>
+        <w:rFonts w:ascii="Wingdings" w:hAnsi="Wingdings" w:hint="default"/>
+        <w:sz w:val="20"/>
+      </w:rPr>
+    </w:lvl>
+  </w:abstractNum>
   <w:num w:numId="1">
-    <w:abstractNumId w:val="1"/>
+    <w:abstractNumId w:val="4"/>
   </w:num>
   <w:num w:numId="2">
     <w:abstractNumId w:val="0"/>
+  </w:num>
+  <w:num w:numId="3">
+    <w:abstractNumId w:val="6"/>
+  </w:num>
+  <w:num w:numId="4">
+    <w:abstractNumId w:val="3"/>
+  </w:num>
+  <w:num w:numId="5">
+    <w:abstractNumId w:val="1"/>
+  </w:num>
+  <w:num w:numId="6">
+    <w:abstractNumId w:val="2"/>
+  </w:num>
+  <w:num w:numId="7">
+    <w:abstractNumId w:val="5"/>
   </w:num>
 </w:numbering>
 </file>

</xml_diff>